<commit_message>
cambios en el documento de investigacion pymes alimenticias
</commit_message>
<xml_diff>
--- a/docs/Investigación Procesos Productivos en PyMEs Alimenticias .docx
+++ b/docs/Investigación Procesos Productivos en PyMEs Alimenticias .docx
@@ -43,26 +43,50 @@
     </w:p>
     <w:p>
       <w:pPr>
-        <w:rPr/>
-      </w:pPr>
-      <w:r>
-        <w:rPr>
-          <w:rtl w:val="0"/>
-        </w:rPr>
-      </w:r>
-    </w:p>
-    <w:p>
-      <w:pPr>
-        <w:rPr/>
-      </w:pPr>
-      <w:r>
-        <w:rPr>
-          <w:rtl w:val="0"/>
-        </w:rPr>
-      </w:r>
-    </w:p>
-    <w:p>
-      <w:pPr>
+        <w:rPr>
+          <w:sz w:val="26"/>
+          <w:szCs w:val="26"/>
+        </w:rPr>
+      </w:pPr>
+      <w:r>
+        <w:rPr>
+          <w:sz w:val="26"/>
+          <w:szCs w:val="26"/>
+          <w:rtl w:val="0"/>
+        </w:rPr>
+        <w:t xml:space="preserve">Los procesos productivos en las pequeñas y medianas empresas (PyMEs) del sector alimenticio son fundamentales para garantizar la calidad, seguridad e inocuidad de los alimentos. A continuación, se presenta un resumen general de estos procesos:</w:t>
+      </w:r>
+    </w:p>
+    <w:p>
+      <w:pPr>
+        <w:rPr>
+          <w:sz w:val="28"/>
+          <w:szCs w:val="28"/>
+        </w:rPr>
+      </w:pPr>
+      <w:r>
+        <w:rPr>
+          <w:rtl w:val="0"/>
+        </w:rPr>
+      </w:r>
+    </w:p>
+    <w:p>
+      <w:pPr>
+        <w:keepNext w:val="0"/>
+        <w:keepLines w:val="0"/>
+        <w:pageBreakBefore w:val="0"/>
+        <w:widowControl w:val="1"/>
+        <w:pBdr>
+          <w:top w:space="0" w:sz="0" w:val="nil"/>
+          <w:left w:space="0" w:sz="0" w:val="nil"/>
+          <w:bottom w:space="0" w:sz="0" w:val="nil"/>
+          <w:right w:space="0" w:sz="0" w:val="nil"/>
+          <w:between w:space="0" w:sz="0" w:val="nil"/>
+        </w:pBdr>
+        <w:shd w:fill="auto" w:val="clear"/>
+        <w:spacing w:after="0" w:before="0" w:line="276" w:lineRule="auto"/>
+        <w:ind w:left="0" w:right="0" w:firstLine="0"/>
+        <w:jc w:val="left"/>
         <w:rPr>
           <w:b w:val="1"/>
           <w:sz w:val="28"/>
@@ -78,11 +102,26 @@
           <w:highlight w:val="yellow"/>
           <w:rtl w:val="0"/>
         </w:rPr>
-        <w:t xml:space="preserve">1.Flujo Básico de Producción</w:t>
-      </w:r>
-    </w:p>
-    <w:p>
-      <w:pPr>
+        <w:t xml:space="preserve">1. Recepción y Almacenamiento de Materias Primas</w:t>
+      </w:r>
+    </w:p>
+    <w:p>
+      <w:pPr>
+        <w:keepNext w:val="0"/>
+        <w:keepLines w:val="0"/>
+        <w:pageBreakBefore w:val="0"/>
+        <w:widowControl w:val="1"/>
+        <w:pBdr>
+          <w:top w:space="0" w:sz="0" w:val="nil"/>
+          <w:left w:space="0" w:sz="0" w:val="nil"/>
+          <w:bottom w:space="0" w:sz="0" w:val="nil"/>
+          <w:right w:space="0" w:sz="0" w:val="nil"/>
+          <w:between w:space="0" w:sz="0" w:val="nil"/>
+        </w:pBdr>
+        <w:shd w:fill="auto" w:val="clear"/>
+        <w:spacing w:after="0" w:before="0" w:line="276" w:lineRule="auto"/>
+        <w:ind w:left="0" w:right="0" w:firstLine="0"/>
+        <w:jc w:val="left"/>
         <w:rPr>
           <w:b w:val="1"/>
           <w:sz w:val="28"/>
@@ -94,6 +133,1532 @@
         <w:rPr>
           <w:rtl w:val="0"/>
         </w:rPr>
+      </w:r>
+    </w:p>
+    <w:p>
+      <w:pPr>
+        <w:keepNext w:val="0"/>
+        <w:keepLines w:val="0"/>
+        <w:pageBreakBefore w:val="0"/>
+        <w:widowControl w:val="1"/>
+        <w:pBdr>
+          <w:top w:space="0" w:sz="0" w:val="nil"/>
+          <w:left w:space="0" w:sz="0" w:val="nil"/>
+          <w:bottom w:space="0" w:sz="0" w:val="nil"/>
+          <w:right w:space="0" w:sz="0" w:val="nil"/>
+          <w:between w:space="0" w:sz="0" w:val="nil"/>
+        </w:pBdr>
+        <w:shd w:fill="auto" w:val="clear"/>
+        <w:spacing w:after="0" w:before="0" w:line="276" w:lineRule="auto"/>
+        <w:ind w:left="0" w:right="0" w:firstLine="0"/>
+        <w:jc w:val="left"/>
+        <w:rPr/>
+      </w:pPr>
+      <w:r>
+        <w:rPr>
+          <w:b w:val="1"/>
+          <w:rtl w:val="0"/>
+        </w:rPr>
+        <w:t xml:space="preserve">Actividades Clave:</w:t>
+      </w:r>
+      <w:r>
+        <w:rPr>
+          <w:rtl w:val="0"/>
+        </w:rPr>
+      </w:r>
+    </w:p>
+    <w:p>
+      <w:pPr>
+        <w:rPr/>
+      </w:pPr>
+      <w:r>
+        <w:rPr>
+          <w:rtl w:val="0"/>
+        </w:rPr>
+      </w:r>
+    </w:p>
+    <w:p>
+      <w:pPr>
+        <w:numPr>
+          <w:ilvl w:val="0"/>
+          <w:numId w:val="9"/>
+        </w:numPr>
+        <w:ind w:left="720" w:hanging="360"/>
+        <w:rPr>
+          <w:u w:val="none"/>
+        </w:rPr>
+      </w:pPr>
+      <w:r>
+        <w:rPr>
+          <w:rtl w:val="0"/>
+        </w:rPr>
+        <w:t xml:space="preserve">Verificación de calidad de insumos (ej: granos, lácteos, frutas).</w:t>
+      </w:r>
+    </w:p>
+    <w:p>
+      <w:pPr>
+        <w:numPr>
+          <w:ilvl w:val="0"/>
+          <w:numId w:val="9"/>
+        </w:numPr>
+        <w:ind w:left="720" w:hanging="360"/>
+        <w:rPr>
+          <w:u w:val="none"/>
+        </w:rPr>
+      </w:pPr>
+      <w:r>
+        <w:rPr>
+          <w:rtl w:val="0"/>
+        </w:rPr>
+        <w:t xml:space="preserve">Control de temperaturas (refrigeración para productos perecederos).</w:t>
+      </w:r>
+    </w:p>
+    <w:p>
+      <w:pPr>
+        <w:numPr>
+          <w:ilvl w:val="0"/>
+          <w:numId w:val="9"/>
+        </w:numPr>
+        <w:ind w:left="720" w:hanging="360"/>
+        <w:rPr>
+          <w:u w:val="none"/>
+        </w:rPr>
+      </w:pPr>
+      <w:r>
+        <w:rPr>
+          <w:rtl w:val="0"/>
+        </w:rPr>
+        <w:t xml:space="preserve">Registro de lotes y fechas de caducidad.</w:t>
+      </w:r>
+    </w:p>
+    <w:p>
+      <w:pPr>
+        <w:rPr/>
+      </w:pPr>
+      <w:r>
+        <w:rPr>
+          <w:rtl w:val="0"/>
+        </w:rPr>
+      </w:r>
+    </w:p>
+    <w:p>
+      <w:pPr>
+        <w:rPr>
+          <w:b w:val="1"/>
+        </w:rPr>
+      </w:pPr>
+      <w:r>
+        <w:rPr>
+          <w:b w:val="1"/>
+          <w:rtl w:val="0"/>
+        </w:rPr>
+        <w:t xml:space="preserve">Problemas Comunes:</w:t>
+      </w:r>
+    </w:p>
+    <w:p>
+      <w:pPr>
+        <w:rPr/>
+      </w:pPr>
+      <w:r>
+        <w:rPr>
+          <w:rtl w:val="0"/>
+        </w:rPr>
+      </w:r>
+    </w:p>
+    <w:p>
+      <w:pPr>
+        <w:numPr>
+          <w:ilvl w:val="0"/>
+          <w:numId w:val="12"/>
+        </w:numPr>
+        <w:ind w:left="720" w:hanging="360"/>
+        <w:rPr>
+          <w:u w:val="none"/>
+        </w:rPr>
+      </w:pPr>
+      <w:r>
+        <w:rPr>
+          <w:rtl w:val="0"/>
+        </w:rPr>
+        <w:t xml:space="preserve">Falta de trazabilidad (no saber el origen de los ingredientes).</w:t>
+      </w:r>
+    </w:p>
+    <w:p>
+      <w:pPr>
+        <w:numPr>
+          <w:ilvl w:val="0"/>
+          <w:numId w:val="12"/>
+        </w:numPr>
+        <w:ind w:left="720" w:hanging="360"/>
+        <w:rPr>
+          <w:u w:val="none"/>
+        </w:rPr>
+      </w:pPr>
+      <w:r>
+        <w:rPr>
+          <w:rtl w:val="0"/>
+        </w:rPr>
+        <w:t xml:space="preserve">Almacenamiento inadecuado (humedad, plagas).</w:t>
+      </w:r>
+    </w:p>
+    <w:p>
+      <w:pPr>
+        <w:rPr/>
+      </w:pPr>
+      <w:r>
+        <w:rPr>
+          <w:rtl w:val="0"/>
+        </w:rPr>
+      </w:r>
+    </w:p>
+    <w:p>
+      <w:pPr>
+        <w:rPr/>
+      </w:pPr>
+      <w:r>
+        <w:rPr>
+          <w:rtl w:val="0"/>
+        </w:rPr>
+      </w:r>
+    </w:p>
+    <w:p>
+      <w:pPr>
+        <w:rPr>
+          <w:b w:val="1"/>
+          <w:sz w:val="28"/>
+          <w:szCs w:val="28"/>
+          <w:highlight w:val="yellow"/>
+        </w:rPr>
+      </w:pPr>
+      <w:r>
+        <w:rPr>
+          <w:b w:val="1"/>
+          <w:sz w:val="28"/>
+          <w:szCs w:val="28"/>
+          <w:highlight w:val="yellow"/>
+          <w:rtl w:val="0"/>
+        </w:rPr>
+        <w:t xml:space="preserve">2. Procesamiento y Elaboración</w:t>
+      </w:r>
+    </w:p>
+    <w:p>
+      <w:pPr>
+        <w:rPr>
+          <w:b w:val="1"/>
+          <w:sz w:val="28"/>
+          <w:szCs w:val="28"/>
+          <w:highlight w:val="yellow"/>
+        </w:rPr>
+      </w:pPr>
+      <w:r>
+        <w:rPr>
+          <w:rtl w:val="0"/>
+        </w:rPr>
+      </w:r>
+    </w:p>
+    <w:p>
+      <w:pPr>
+        <w:rPr>
+          <w:b w:val="1"/>
+        </w:rPr>
+      </w:pPr>
+      <w:r>
+        <w:rPr>
+          <w:b w:val="1"/>
+          <w:rtl w:val="0"/>
+        </w:rPr>
+        <w:t xml:space="preserve">Tipos de Procesos según el Producto:</w:t>
+      </w:r>
+    </w:p>
+    <w:p>
+      <w:pPr>
+        <w:rPr>
+          <w:b w:val="1"/>
+        </w:rPr>
+      </w:pPr>
+      <w:r>
+        <w:rPr>
+          <w:rtl w:val="0"/>
+        </w:rPr>
+      </w:r>
+    </w:p>
+    <w:tbl>
+      <w:tblPr>
+        <w:tblStyle w:val="Table1"/>
+        <w:tblW w:w="9029.0" w:type="dxa"/>
+        <w:jc w:val="left"/>
+        <w:tblBorders>
+          <w:top w:color="000000" w:space="0" w:sz="8" w:val="single"/>
+          <w:left w:color="000000" w:space="0" w:sz="8" w:val="single"/>
+          <w:bottom w:color="000000" w:space="0" w:sz="8" w:val="single"/>
+          <w:right w:color="000000" w:space="0" w:sz="8" w:val="single"/>
+          <w:insideH w:color="000000" w:space="0" w:sz="8" w:val="single"/>
+          <w:insideV w:color="000000" w:space="0" w:sz="8" w:val="single"/>
+        </w:tblBorders>
+        <w:tblLayout w:type="fixed"/>
+        <w:tblLook w:val="0600"/>
+      </w:tblPr>
+      <w:tblGrid>
+        <w:gridCol w:w="3009.6666666666665"/>
+        <w:gridCol w:w="3009.6666666666665"/>
+        <w:gridCol w:w="3009.6666666666665"/>
+        <w:tblGridChange w:id="0">
+          <w:tblGrid>
+            <w:gridCol w:w="3009.6666666666665"/>
+            <w:gridCol w:w="3009.6666666666665"/>
+            <w:gridCol w:w="3009.6666666666665"/>
+          </w:tblGrid>
+        </w:tblGridChange>
+      </w:tblGrid>
+      <w:tr>
+        <w:trPr>
+          <w:cantSplit w:val="0"/>
+          <w:tblHeader w:val="0"/>
+        </w:trPr>
+        <w:tc>
+          <w:tcPr>
+            <w:shd w:fill="auto" w:val="clear"/>
+            <w:tcMar>
+              <w:top w:w="100.0" w:type="dxa"/>
+              <w:left w:w="100.0" w:type="dxa"/>
+              <w:bottom w:w="100.0" w:type="dxa"/>
+              <w:right w:w="100.0" w:type="dxa"/>
+            </w:tcMar>
+            <w:vAlign w:val="top"/>
+          </w:tcPr>
+          <w:p>
+            <w:pPr>
+              <w:jc w:val="center"/>
+              <w:rPr>
+                <w:b w:val="1"/>
+              </w:rPr>
+            </w:pPr>
+            <w:r>
+              <w:rPr>
+                <w:b w:val="1"/>
+                <w:rtl w:val="0"/>
+              </w:rPr>
+              <w:t xml:space="preserve">Sector</w:t>
+            </w:r>
+          </w:p>
+        </w:tc>
+        <w:tc>
+          <w:tcPr>
+            <w:shd w:fill="auto" w:val="clear"/>
+            <w:tcMar>
+              <w:top w:w="100.0" w:type="dxa"/>
+              <w:left w:w="100.0" w:type="dxa"/>
+              <w:bottom w:w="100.0" w:type="dxa"/>
+              <w:right w:w="100.0" w:type="dxa"/>
+            </w:tcMar>
+            <w:vAlign w:val="top"/>
+          </w:tcPr>
+          <w:p>
+            <w:pPr>
+              <w:jc w:val="center"/>
+              <w:rPr>
+                <w:b w:val="1"/>
+              </w:rPr>
+            </w:pPr>
+            <w:r>
+              <w:rPr>
+                <w:b w:val="1"/>
+                <w:rtl w:val="0"/>
+              </w:rPr>
+              <w:t xml:space="preserve">Proceso Típico</w:t>
+            </w:r>
+          </w:p>
+        </w:tc>
+        <w:tc>
+          <w:tcPr>
+            <w:shd w:fill="auto" w:val="clear"/>
+            <w:tcMar>
+              <w:top w:w="100.0" w:type="dxa"/>
+              <w:left w:w="100.0" w:type="dxa"/>
+              <w:bottom w:w="100.0" w:type="dxa"/>
+              <w:right w:w="100.0" w:type="dxa"/>
+            </w:tcMar>
+            <w:vAlign w:val="top"/>
+          </w:tcPr>
+          <w:p>
+            <w:pPr>
+              <w:jc w:val="center"/>
+              <w:rPr>
+                <w:b w:val="1"/>
+              </w:rPr>
+            </w:pPr>
+            <w:r>
+              <w:rPr>
+                <w:b w:val="1"/>
+                <w:rtl w:val="0"/>
+              </w:rPr>
+              <w:t xml:space="preserve">Equipos Usados</w:t>
+            </w:r>
+          </w:p>
+        </w:tc>
+      </w:tr>
+      <w:tr>
+        <w:trPr>
+          <w:cantSplit w:val="0"/>
+          <w:tblHeader w:val="0"/>
+        </w:trPr>
+        <w:tc>
+          <w:tcPr>
+            <w:shd w:fill="auto" w:val="clear"/>
+            <w:tcMar>
+              <w:top w:w="100.0" w:type="dxa"/>
+              <w:left w:w="100.0" w:type="dxa"/>
+              <w:bottom w:w="100.0" w:type="dxa"/>
+              <w:right w:w="100.0" w:type="dxa"/>
+            </w:tcMar>
+            <w:vAlign w:val="top"/>
+          </w:tcPr>
+          <w:p>
+            <w:pPr>
+              <w:jc w:val="center"/>
+              <w:rPr>
+                <w:b w:val="1"/>
+              </w:rPr>
+            </w:pPr>
+            <w:r>
+              <w:rPr>
+                <w:b w:val="1"/>
+                <w:rtl w:val="0"/>
+              </w:rPr>
+              <w:t xml:space="preserve">Panaderías</w:t>
+            </w:r>
+          </w:p>
+        </w:tc>
+        <w:tc>
+          <w:tcPr>
+            <w:shd w:fill="auto" w:val="clear"/>
+            <w:tcMar>
+              <w:top w:w="100.0" w:type="dxa"/>
+              <w:left w:w="100.0" w:type="dxa"/>
+              <w:bottom w:w="100.0" w:type="dxa"/>
+              <w:right w:w="100.0" w:type="dxa"/>
+            </w:tcMar>
+            <w:vAlign w:val="top"/>
+          </w:tcPr>
+          <w:p>
+            <w:pPr>
+              <w:jc w:val="center"/>
+              <w:rPr>
+                <w:b w:val="1"/>
+              </w:rPr>
+            </w:pPr>
+            <w:r>
+              <w:rPr>
+                <w:rFonts w:ascii="Arial Unicode MS" w:cs="Arial Unicode MS" w:eastAsia="Arial Unicode MS" w:hAnsi="Arial Unicode MS"/>
+                <w:b w:val="1"/>
+                <w:rtl w:val="0"/>
+              </w:rPr>
+              <w:t xml:space="preserve">Mezcla → Fermentación → Horneado → Enfriado</w:t>
+            </w:r>
+          </w:p>
+        </w:tc>
+        <w:tc>
+          <w:tcPr>
+            <w:shd w:fill="auto" w:val="clear"/>
+            <w:tcMar>
+              <w:top w:w="100.0" w:type="dxa"/>
+              <w:left w:w="100.0" w:type="dxa"/>
+              <w:bottom w:w="100.0" w:type="dxa"/>
+              <w:right w:w="100.0" w:type="dxa"/>
+            </w:tcMar>
+            <w:vAlign w:val="top"/>
+          </w:tcPr>
+          <w:p>
+            <w:pPr>
+              <w:jc w:val="center"/>
+              <w:rPr>
+                <w:b w:val="1"/>
+              </w:rPr>
+            </w:pPr>
+            <w:r>
+              <w:rPr>
+                <w:b w:val="1"/>
+                <w:rtl w:val="0"/>
+              </w:rPr>
+              <w:t xml:space="preserve">Amasadoras, hornos, fermentadoras</w:t>
+            </w:r>
+          </w:p>
+        </w:tc>
+      </w:tr>
+      <w:tr>
+        <w:trPr>
+          <w:cantSplit w:val="0"/>
+          <w:tblHeader w:val="0"/>
+        </w:trPr>
+        <w:tc>
+          <w:tcPr>
+            <w:shd w:fill="auto" w:val="clear"/>
+            <w:tcMar>
+              <w:top w:w="100.0" w:type="dxa"/>
+              <w:left w:w="100.0" w:type="dxa"/>
+              <w:bottom w:w="100.0" w:type="dxa"/>
+              <w:right w:w="100.0" w:type="dxa"/>
+            </w:tcMar>
+            <w:vAlign w:val="top"/>
+          </w:tcPr>
+          <w:p>
+            <w:pPr>
+              <w:jc w:val="center"/>
+              <w:rPr>
+                <w:b w:val="1"/>
+              </w:rPr>
+            </w:pPr>
+            <w:r>
+              <w:rPr>
+                <w:b w:val="1"/>
+                <w:rtl w:val="0"/>
+              </w:rPr>
+              <w:t xml:space="preserve">Lácteos</w:t>
+            </w:r>
+          </w:p>
+        </w:tc>
+        <w:tc>
+          <w:tcPr>
+            <w:shd w:fill="auto" w:val="clear"/>
+            <w:tcMar>
+              <w:top w:w="100.0" w:type="dxa"/>
+              <w:left w:w="100.0" w:type="dxa"/>
+              <w:bottom w:w="100.0" w:type="dxa"/>
+              <w:right w:w="100.0" w:type="dxa"/>
+            </w:tcMar>
+            <w:vAlign w:val="top"/>
+          </w:tcPr>
+          <w:p>
+            <w:pPr>
+              <w:jc w:val="center"/>
+              <w:rPr>
+                <w:b w:val="1"/>
+              </w:rPr>
+            </w:pPr>
+            <w:r>
+              <w:rPr>
+                <w:rFonts w:ascii="Arial Unicode MS" w:cs="Arial Unicode MS" w:eastAsia="Arial Unicode MS" w:hAnsi="Arial Unicode MS"/>
+                <w:b w:val="1"/>
+                <w:rtl w:val="0"/>
+              </w:rPr>
+              <w:t xml:space="preserve">Pasteurización → Homogeneización → Envasado</w:t>
+            </w:r>
+          </w:p>
+        </w:tc>
+        <w:tc>
+          <w:tcPr>
+            <w:shd w:fill="auto" w:val="clear"/>
+            <w:tcMar>
+              <w:top w:w="100.0" w:type="dxa"/>
+              <w:left w:w="100.0" w:type="dxa"/>
+              <w:bottom w:w="100.0" w:type="dxa"/>
+              <w:right w:w="100.0" w:type="dxa"/>
+            </w:tcMar>
+            <w:vAlign w:val="top"/>
+          </w:tcPr>
+          <w:p>
+            <w:pPr>
+              <w:jc w:val="center"/>
+              <w:rPr>
+                <w:b w:val="1"/>
+              </w:rPr>
+            </w:pPr>
+            <w:r>
+              <w:rPr>
+                <w:b w:val="1"/>
+                <w:rtl w:val="0"/>
+              </w:rPr>
+              <w:t xml:space="preserve">Tanques, envasadoras</w:t>
+            </w:r>
+          </w:p>
+        </w:tc>
+      </w:tr>
+      <w:tr>
+        <w:trPr>
+          <w:cantSplit w:val="0"/>
+          <w:tblHeader w:val="0"/>
+        </w:trPr>
+        <w:tc>
+          <w:tcPr>
+            <w:shd w:fill="auto" w:val="clear"/>
+            <w:tcMar>
+              <w:top w:w="100.0" w:type="dxa"/>
+              <w:left w:w="100.0" w:type="dxa"/>
+              <w:bottom w:w="100.0" w:type="dxa"/>
+              <w:right w:w="100.0" w:type="dxa"/>
+            </w:tcMar>
+            <w:vAlign w:val="top"/>
+          </w:tcPr>
+          <w:p>
+            <w:pPr>
+              <w:jc w:val="center"/>
+              <w:rPr>
+                <w:b w:val="1"/>
+              </w:rPr>
+            </w:pPr>
+            <w:r>
+              <w:rPr>
+                <w:b w:val="1"/>
+                <w:rtl w:val="0"/>
+              </w:rPr>
+              <w:t xml:space="preserve">Cárnicos</w:t>
+            </w:r>
+          </w:p>
+        </w:tc>
+        <w:tc>
+          <w:tcPr>
+            <w:shd w:fill="auto" w:val="clear"/>
+            <w:tcMar>
+              <w:top w:w="100.0" w:type="dxa"/>
+              <w:left w:w="100.0" w:type="dxa"/>
+              <w:bottom w:w="100.0" w:type="dxa"/>
+              <w:right w:w="100.0" w:type="dxa"/>
+            </w:tcMar>
+            <w:vAlign w:val="top"/>
+          </w:tcPr>
+          <w:p>
+            <w:pPr>
+              <w:jc w:val="center"/>
+              <w:rPr>
+                <w:b w:val="1"/>
+              </w:rPr>
+            </w:pPr>
+            <w:r>
+              <w:rPr>
+                <w:rFonts w:ascii="Arial Unicode MS" w:cs="Arial Unicode MS" w:eastAsia="Arial Unicode MS" w:hAnsi="Arial Unicode MS"/>
+                <w:b w:val="1"/>
+                <w:rtl w:val="0"/>
+              </w:rPr>
+              <w:t xml:space="preserve">Despiece → Salado → Embutido → Ahumado</w:t>
+            </w:r>
+          </w:p>
+        </w:tc>
+        <w:tc>
+          <w:tcPr>
+            <w:shd w:fill="auto" w:val="clear"/>
+            <w:tcMar>
+              <w:top w:w="100.0" w:type="dxa"/>
+              <w:left w:w="100.0" w:type="dxa"/>
+              <w:bottom w:w="100.0" w:type="dxa"/>
+              <w:right w:w="100.0" w:type="dxa"/>
+            </w:tcMar>
+            <w:vAlign w:val="top"/>
+          </w:tcPr>
+          <w:p>
+            <w:pPr>
+              <w:jc w:val="center"/>
+              <w:rPr>
+                <w:b w:val="1"/>
+              </w:rPr>
+            </w:pPr>
+            <w:r>
+              <w:rPr>
+                <w:b w:val="1"/>
+                <w:rtl w:val="0"/>
+              </w:rPr>
+              <w:t xml:space="preserve">Picadoras, embutidoras</w:t>
+            </w:r>
+          </w:p>
+        </w:tc>
+      </w:tr>
+    </w:tbl>
+    <w:p>
+      <w:pPr>
+        <w:rPr/>
+      </w:pPr>
+      <w:r>
+        <w:rPr>
+          <w:rtl w:val="0"/>
+        </w:rPr>
+        <w:tab/>
+        <w:tab/>
+        <w:tab/>
+      </w:r>
+    </w:p>
+    <w:p>
+      <w:pPr>
+        <w:rPr>
+          <w:b w:val="1"/>
+        </w:rPr>
+      </w:pPr>
+      <w:r>
+        <w:rPr>
+          <w:rtl w:val="0"/>
+        </w:rPr>
+      </w:r>
+    </w:p>
+    <w:p>
+      <w:pPr>
+        <w:rPr>
+          <w:b w:val="1"/>
+        </w:rPr>
+      </w:pPr>
+      <w:r>
+        <w:rPr>
+          <w:rtl w:val="0"/>
+        </w:rPr>
+      </w:r>
+    </w:p>
+    <w:p>
+      <w:pPr>
+        <w:rPr>
+          <w:b w:val="1"/>
+        </w:rPr>
+      </w:pPr>
+      <w:r>
+        <w:rPr>
+          <w:rtl w:val="0"/>
+        </w:rPr>
+      </w:r>
+    </w:p>
+    <w:p>
+      <w:pPr>
+        <w:rPr>
+          <w:b w:val="1"/>
+        </w:rPr>
+      </w:pPr>
+      <w:r>
+        <w:rPr>
+          <w:rtl w:val="0"/>
+        </w:rPr>
+      </w:r>
+    </w:p>
+    <w:p>
+      <w:pPr>
+        <w:rPr>
+          <w:b w:val="1"/>
+        </w:rPr>
+      </w:pPr>
+      <w:r>
+        <w:rPr>
+          <w:b w:val="1"/>
+          <w:rtl w:val="0"/>
+        </w:rPr>
+        <w:t xml:space="preserve">Retos:</w:t>
+      </w:r>
+    </w:p>
+    <w:p>
+      <w:pPr>
+        <w:rPr>
+          <w:b w:val="1"/>
+        </w:rPr>
+      </w:pPr>
+      <w:r>
+        <w:rPr>
+          <w:rtl w:val="0"/>
+        </w:rPr>
+      </w:r>
+    </w:p>
+    <w:p>
+      <w:pPr>
+        <w:numPr>
+          <w:ilvl w:val="0"/>
+          <w:numId w:val="3"/>
+        </w:numPr>
+        <w:ind w:left="720" w:hanging="360"/>
+        <w:rPr>
+          <w:u w:val="none"/>
+        </w:rPr>
+      </w:pPr>
+      <w:r>
+        <w:rPr>
+          <w:rtl w:val="0"/>
+        </w:rPr>
+        <w:t xml:space="preserve">Estandarización: Dificultad para mantener calidad homogénea.</w:t>
+      </w:r>
+    </w:p>
+    <w:p>
+      <w:pPr>
+        <w:numPr>
+          <w:ilvl w:val="0"/>
+          <w:numId w:val="3"/>
+        </w:numPr>
+        <w:ind w:left="720" w:hanging="360"/>
+        <w:rPr>
+          <w:u w:val="none"/>
+        </w:rPr>
+      </w:pPr>
+      <w:r>
+        <w:rPr>
+          <w:rtl w:val="0"/>
+        </w:rPr>
+        <w:t xml:space="preserve">Desperdicio: Hasta un 20% de materia prima se pierde por mal manejo.</w:t>
+        <w:br w:type="textWrapping"/>
+      </w:r>
+      <w:r>
+        <w:rPr>
+          <w:rtl w:val="0"/>
+        </w:rPr>
+      </w:r>
+    </w:p>
+    <w:p>
+      <w:pPr>
+        <w:rPr>
+          <w:b w:val="1"/>
+          <w:sz w:val="28"/>
+          <w:szCs w:val="28"/>
+          <w:highlight w:val="yellow"/>
+        </w:rPr>
+      </w:pPr>
+      <w:r>
+        <w:rPr>
+          <w:b w:val="1"/>
+          <w:sz w:val="28"/>
+          <w:szCs w:val="28"/>
+          <w:highlight w:val="yellow"/>
+          <w:rtl w:val="0"/>
+        </w:rPr>
+        <w:t xml:space="preserve">3. Control de Calidad</w:t>
+      </w:r>
+    </w:p>
+    <w:p>
+      <w:pPr>
+        <w:rPr>
+          <w:b w:val="1"/>
+          <w:sz w:val="28"/>
+          <w:szCs w:val="28"/>
+          <w:highlight w:val="yellow"/>
+        </w:rPr>
+      </w:pPr>
+      <w:r>
+        <w:rPr>
+          <w:rtl w:val="0"/>
+        </w:rPr>
+      </w:r>
+    </w:p>
+    <w:p>
+      <w:pPr>
+        <w:rPr>
+          <w:b w:val="1"/>
+        </w:rPr>
+      </w:pPr>
+      <w:r>
+        <w:rPr>
+          <w:b w:val="1"/>
+          <w:rtl w:val="0"/>
+        </w:rPr>
+        <w:t xml:space="preserve">Pruebas Comunes:</w:t>
+      </w:r>
+    </w:p>
+    <w:p>
+      <w:pPr>
+        <w:rPr/>
+      </w:pPr>
+      <w:r>
+        <w:rPr>
+          <w:rtl w:val="0"/>
+        </w:rPr>
+      </w:r>
+    </w:p>
+    <w:p>
+      <w:pPr>
+        <w:numPr>
+          <w:ilvl w:val="0"/>
+          <w:numId w:val="4"/>
+        </w:numPr>
+        <w:ind w:left="720" w:hanging="360"/>
+        <w:rPr>
+          <w:u w:val="none"/>
+        </w:rPr>
+      </w:pPr>
+      <w:r>
+        <w:rPr>
+          <w:rtl w:val="0"/>
+        </w:rPr>
+        <w:t xml:space="preserve">Análisis microbiológicos (ej: detección de Salmonella).</w:t>
+      </w:r>
+    </w:p>
+    <w:p>
+      <w:pPr>
+        <w:numPr>
+          <w:ilvl w:val="0"/>
+          <w:numId w:val="4"/>
+        </w:numPr>
+        <w:ind w:left="720" w:hanging="360"/>
+        <w:rPr>
+          <w:u w:val="none"/>
+        </w:rPr>
+      </w:pPr>
+      <w:r>
+        <w:rPr>
+          <w:rtl w:val="0"/>
+        </w:rPr>
+        <w:t xml:space="preserve">Pruebas sensoriales (olor, sabor, textura).</w:t>
+      </w:r>
+    </w:p>
+    <w:p>
+      <w:pPr>
+        <w:numPr>
+          <w:ilvl w:val="0"/>
+          <w:numId w:val="4"/>
+        </w:numPr>
+        <w:ind w:left="720" w:hanging="360"/>
+        <w:rPr>
+          <w:u w:val="none"/>
+        </w:rPr>
+      </w:pPr>
+      <w:r>
+        <w:rPr>
+          <w:rtl w:val="0"/>
+        </w:rPr>
+        <w:t xml:space="preserve">Verificación de peso y etiquetado.</w:t>
+      </w:r>
+    </w:p>
+    <w:p>
+      <w:pPr>
+        <w:rPr/>
+      </w:pPr>
+      <w:r>
+        <w:rPr>
+          <w:rtl w:val="0"/>
+        </w:rPr>
+      </w:r>
+    </w:p>
+    <w:p>
+      <w:pPr>
+        <w:rPr>
+          <w:b w:val="1"/>
+        </w:rPr>
+      </w:pPr>
+      <w:r>
+        <w:rPr>
+          <w:b w:val="1"/>
+          <w:rtl w:val="0"/>
+        </w:rPr>
+        <w:t xml:space="preserve">Regulaciones:</w:t>
+      </w:r>
+    </w:p>
+    <w:p>
+      <w:pPr>
+        <w:rPr/>
+      </w:pPr>
+      <w:r>
+        <w:rPr>
+          <w:rtl w:val="0"/>
+        </w:rPr>
+      </w:r>
+    </w:p>
+    <w:p>
+      <w:pPr>
+        <w:numPr>
+          <w:ilvl w:val="0"/>
+          <w:numId w:val="7"/>
+        </w:numPr>
+        <w:ind w:left="720" w:hanging="360"/>
+        <w:rPr>
+          <w:u w:val="none"/>
+        </w:rPr>
+      </w:pPr>
+      <w:r>
+        <w:rPr>
+          <w:rtl w:val="0"/>
+        </w:rPr>
+        <w:t xml:space="preserve">Normas locales (ej: SENASA en Argentina, FDA en EE.UU.).</w:t>
+      </w:r>
+    </w:p>
+    <w:p>
+      <w:pPr>
+        <w:numPr>
+          <w:ilvl w:val="0"/>
+          <w:numId w:val="7"/>
+        </w:numPr>
+        <w:ind w:left="720" w:hanging="360"/>
+        <w:rPr>
+          <w:u w:val="none"/>
+        </w:rPr>
+      </w:pPr>
+      <w:r>
+        <w:rPr>
+          <w:rtl w:val="0"/>
+        </w:rPr>
+        <w:t xml:space="preserve">Buenas Prácticas de Manufactura (BPM).</w:t>
+      </w:r>
+    </w:p>
+    <w:p>
+      <w:pPr>
+        <w:rPr/>
+      </w:pPr>
+      <w:r>
+        <w:rPr>
+          <w:rtl w:val="0"/>
+        </w:rPr>
+      </w:r>
+    </w:p>
+    <w:p>
+      <w:pPr>
+        <w:rPr>
+          <w:b w:val="1"/>
+          <w:sz w:val="28"/>
+          <w:szCs w:val="28"/>
+          <w:highlight w:val="yellow"/>
+        </w:rPr>
+      </w:pPr>
+      <w:r>
+        <w:rPr>
+          <w:b w:val="1"/>
+          <w:sz w:val="28"/>
+          <w:szCs w:val="28"/>
+          <w:highlight w:val="yellow"/>
+          <w:rtl w:val="0"/>
+        </w:rPr>
+        <w:t xml:space="preserve">4. Envasado y Empaque</w:t>
+      </w:r>
+    </w:p>
+    <w:p>
+      <w:pPr>
+        <w:rPr>
+          <w:b w:val="1"/>
+          <w:sz w:val="28"/>
+          <w:szCs w:val="28"/>
+          <w:highlight w:val="yellow"/>
+        </w:rPr>
+      </w:pPr>
+      <w:r>
+        <w:rPr>
+          <w:rtl w:val="0"/>
+        </w:rPr>
+      </w:r>
+    </w:p>
+    <w:p>
+      <w:pPr>
+        <w:rPr>
+          <w:b w:val="1"/>
+        </w:rPr>
+      </w:pPr>
+      <w:r>
+        <w:rPr>
+          <w:b w:val="1"/>
+          <w:rtl w:val="0"/>
+        </w:rPr>
+        <w:t xml:space="preserve">Materiales Usados:</w:t>
+      </w:r>
+    </w:p>
+    <w:p>
+      <w:pPr>
+        <w:rPr/>
+      </w:pPr>
+      <w:r>
+        <w:rPr>
+          <w:rtl w:val="0"/>
+        </w:rPr>
+      </w:r>
+    </w:p>
+    <w:p>
+      <w:pPr>
+        <w:numPr>
+          <w:ilvl w:val="0"/>
+          <w:numId w:val="5"/>
+        </w:numPr>
+        <w:ind w:left="720" w:hanging="360"/>
+        <w:rPr>
+          <w:u w:val="none"/>
+        </w:rPr>
+      </w:pPr>
+      <w:r>
+        <w:rPr>
+          <w:rtl w:val="0"/>
+        </w:rPr>
+        <w:t xml:space="preserve">Plástico, vidrio, aluminio (según tipo de alimento).</w:t>
+      </w:r>
+    </w:p>
+    <w:p>
+      <w:pPr>
+        <w:rPr/>
+      </w:pPr>
+      <w:r>
+        <w:rPr>
+          <w:rtl w:val="0"/>
+        </w:rPr>
+      </w:r>
+    </w:p>
+    <w:p>
+      <w:pPr>
+        <w:rPr>
+          <w:b w:val="1"/>
+        </w:rPr>
+      </w:pPr>
+      <w:r>
+        <w:rPr>
+          <w:b w:val="1"/>
+          <w:rtl w:val="0"/>
+        </w:rPr>
+        <w:t xml:space="preserve">Innovaciones:</w:t>
+      </w:r>
+    </w:p>
+    <w:p>
+      <w:pPr>
+        <w:rPr/>
+      </w:pPr>
+      <w:r>
+        <w:rPr>
+          <w:rtl w:val="0"/>
+        </w:rPr>
+      </w:r>
+    </w:p>
+    <w:p>
+      <w:pPr>
+        <w:numPr>
+          <w:ilvl w:val="0"/>
+          <w:numId w:val="8"/>
+        </w:numPr>
+        <w:ind w:left="720" w:hanging="360"/>
+        <w:rPr>
+          <w:u w:val="none"/>
+        </w:rPr>
+      </w:pPr>
+      <w:r>
+        <w:rPr>
+          <w:rtl w:val="0"/>
+        </w:rPr>
+        <w:t xml:space="preserve">Empaques al vacío (para aumentar vida útil).</w:t>
+      </w:r>
+    </w:p>
+    <w:p>
+      <w:pPr>
+        <w:numPr>
+          <w:ilvl w:val="0"/>
+          <w:numId w:val="8"/>
+        </w:numPr>
+        <w:ind w:left="720" w:hanging="360"/>
+        <w:rPr>
+          <w:u w:val="none"/>
+        </w:rPr>
+      </w:pPr>
+      <w:r>
+        <w:rPr>
+          <w:rtl w:val="0"/>
+        </w:rPr>
+        <w:t xml:space="preserve">Etiquetas inteligentes (cambian color si el alimento está en mal estado).</w:t>
+      </w:r>
+    </w:p>
+    <w:p>
+      <w:pPr>
+        <w:ind w:left="720" w:firstLine="0"/>
+        <w:rPr/>
+      </w:pPr>
+      <w:r>
+        <w:rPr>
+          <w:rtl w:val="0"/>
+        </w:rPr>
+      </w:r>
+    </w:p>
+    <w:p>
+      <w:pPr>
+        <w:ind w:left="720" w:firstLine="0"/>
+        <w:rPr/>
+      </w:pPr>
+      <w:r>
+        <w:rPr>
+          <w:rtl w:val="0"/>
+        </w:rPr>
+      </w:r>
+    </w:p>
+    <w:p>
+      <w:pPr>
+        <w:rPr>
+          <w:b w:val="1"/>
+          <w:sz w:val="28"/>
+          <w:szCs w:val="28"/>
+          <w:highlight w:val="yellow"/>
+        </w:rPr>
+      </w:pPr>
+      <w:r>
+        <w:rPr>
+          <w:b w:val="1"/>
+          <w:sz w:val="28"/>
+          <w:szCs w:val="28"/>
+          <w:highlight w:val="yellow"/>
+          <w:rtl w:val="0"/>
+        </w:rPr>
+        <w:t xml:space="preserve">5. Logística y Distribución</w:t>
+      </w:r>
+    </w:p>
+    <w:p>
+      <w:pPr>
+        <w:rPr>
+          <w:b w:val="1"/>
+          <w:sz w:val="28"/>
+          <w:szCs w:val="28"/>
+          <w:highlight w:val="yellow"/>
+        </w:rPr>
+      </w:pPr>
+      <w:r>
+        <w:rPr>
+          <w:rtl w:val="0"/>
+        </w:rPr>
+      </w:r>
+    </w:p>
+    <w:p>
+      <w:pPr>
+        <w:rPr>
+          <w:b w:val="1"/>
+        </w:rPr>
+      </w:pPr>
+      <w:r>
+        <w:rPr>
+          <w:b w:val="1"/>
+          <w:rtl w:val="0"/>
+        </w:rPr>
+        <w:t xml:space="preserve">Canales:</w:t>
+      </w:r>
+    </w:p>
+    <w:p>
+      <w:pPr>
+        <w:rPr/>
+      </w:pPr>
+      <w:r>
+        <w:rPr>
+          <w:rtl w:val="0"/>
+        </w:rPr>
+      </w:r>
+    </w:p>
+    <w:p>
+      <w:pPr>
+        <w:numPr>
+          <w:ilvl w:val="0"/>
+          <w:numId w:val="6"/>
+        </w:numPr>
+        <w:ind w:left="720" w:hanging="360"/>
+        <w:rPr>
+          <w:u w:val="none"/>
+        </w:rPr>
+      </w:pPr>
+      <w:r>
+        <w:rPr>
+          <w:rtl w:val="0"/>
+        </w:rPr>
+        <w:t xml:space="preserve">Venta directa en local.</w:t>
+      </w:r>
+    </w:p>
+    <w:p>
+      <w:pPr>
+        <w:numPr>
+          <w:ilvl w:val="0"/>
+          <w:numId w:val="6"/>
+        </w:numPr>
+        <w:ind w:left="720" w:hanging="360"/>
+        <w:rPr>
+          <w:u w:val="none"/>
+        </w:rPr>
+      </w:pPr>
+      <w:r>
+        <w:rPr>
+          <w:rtl w:val="0"/>
+        </w:rPr>
+        <w:t xml:space="preserve">Distribución a minoristas o mercados.</w:t>
+      </w:r>
+    </w:p>
+    <w:p>
+      <w:pPr>
+        <w:rPr/>
+      </w:pPr>
+      <w:r>
+        <w:rPr>
+          <w:rtl w:val="0"/>
+        </w:rPr>
+      </w:r>
+    </w:p>
+    <w:p>
+      <w:pPr>
+        <w:rPr>
+          <w:b w:val="1"/>
+        </w:rPr>
+      </w:pPr>
+      <w:r>
+        <w:rPr>
+          <w:b w:val="1"/>
+          <w:rtl w:val="0"/>
+        </w:rPr>
+        <w:t xml:space="preserve">Problemas:</w:t>
+      </w:r>
+    </w:p>
+    <w:p>
+      <w:pPr>
+        <w:rPr/>
+      </w:pPr>
+      <w:r>
+        <w:rPr>
+          <w:rtl w:val="0"/>
+        </w:rPr>
+      </w:r>
+    </w:p>
+    <w:p>
+      <w:pPr>
+        <w:numPr>
+          <w:ilvl w:val="0"/>
+          <w:numId w:val="2"/>
+        </w:numPr>
+        <w:ind w:left="720" w:hanging="360"/>
+        <w:rPr>
+          <w:u w:val="none"/>
+        </w:rPr>
+      </w:pPr>
+      <w:r>
+        <w:rPr>
+          <w:rtl w:val="0"/>
+        </w:rPr>
+        <w:t xml:space="preserve">Cadena de frío interrumpida (en productos refrigerados).</w:t>
+      </w:r>
+    </w:p>
+    <w:p>
+      <w:pPr>
+        <w:numPr>
+          <w:ilvl w:val="0"/>
+          <w:numId w:val="2"/>
+        </w:numPr>
+        <w:ind w:left="720" w:hanging="360"/>
+        <w:rPr>
+          <w:u w:val="none"/>
+        </w:rPr>
+      </w:pPr>
+      <w:r>
+        <w:rPr>
+          <w:rtl w:val="0"/>
+        </w:rPr>
+        <w:t xml:space="preserve">Retrasos en entregas por falta de planificación.</w:t>
+      </w:r>
+    </w:p>
+    <w:p>
+      <w:pPr>
+        <w:rPr/>
+      </w:pPr>
+      <w:r>
+        <w:rPr>
+          <w:rtl w:val="0"/>
+        </w:rPr>
+      </w:r>
+    </w:p>
+    <w:p>
+      <w:pPr>
+        <w:rPr/>
+      </w:pPr>
+      <w:r>
+        <w:rPr>
+          <w:rtl w:val="0"/>
+        </w:rPr>
+      </w:r>
+    </w:p>
+    <w:p>
+      <w:pPr>
+        <w:rPr/>
+      </w:pPr>
+      <w:r>
+        <w:rPr>
+          <w:rtl w:val="0"/>
+        </w:rPr>
+      </w:r>
+    </w:p>
+    <w:p>
+      <w:pPr>
+        <w:rPr/>
+      </w:pPr>
+      <w:r>
+        <w:rPr>
+          <w:rtl w:val="0"/>
+        </w:rPr>
+      </w:r>
+    </w:p>
+    <w:p>
+      <w:pPr>
+        <w:rPr>
+          <w:b w:val="1"/>
+          <w:sz w:val="28"/>
+          <w:szCs w:val="28"/>
+          <w:highlight w:val="yellow"/>
+        </w:rPr>
+      </w:pPr>
+      <w:r>
+        <w:rPr>
+          <w:b w:val="1"/>
+          <w:sz w:val="28"/>
+          <w:szCs w:val="28"/>
+          <w:highlight w:val="yellow"/>
+          <w:rtl w:val="0"/>
+        </w:rPr>
+        <w:t xml:space="preserve">6. Gestión de Residuos</w:t>
+      </w:r>
+    </w:p>
+    <w:p>
+      <w:pPr>
+        <w:rPr>
+          <w:b w:val="1"/>
+          <w:sz w:val="28"/>
+          <w:szCs w:val="28"/>
+          <w:highlight w:val="yellow"/>
+        </w:rPr>
+      </w:pPr>
+      <w:r>
+        <w:rPr>
+          <w:rtl w:val="0"/>
+        </w:rPr>
+      </w:r>
+    </w:p>
+    <w:p>
+      <w:pPr>
+        <w:rPr>
+          <w:b w:val="1"/>
+        </w:rPr>
+      </w:pPr>
+      <w:r>
+        <w:rPr>
+          <w:b w:val="1"/>
+          <w:rtl w:val="0"/>
+        </w:rPr>
+        <w:t xml:space="preserve">Prácticas Sostenibles:</w:t>
+      </w:r>
+    </w:p>
+    <w:p>
+      <w:pPr>
+        <w:rPr/>
+      </w:pPr>
+      <w:r>
+        <w:rPr>
+          <w:rtl w:val="0"/>
+        </w:rPr>
+      </w:r>
+    </w:p>
+    <w:p>
+      <w:pPr>
+        <w:numPr>
+          <w:ilvl w:val="0"/>
+          <w:numId w:val="1"/>
+        </w:numPr>
+        <w:ind w:left="720" w:hanging="360"/>
+        <w:rPr>
+          <w:u w:val="none"/>
+        </w:rPr>
+      </w:pPr>
+      <w:r>
+        <w:rPr>
+          <w:rtl w:val="0"/>
+        </w:rPr>
+        <w:t xml:space="preserve">Compostaje de orgánicos (ej: cáscaras de frutas).</w:t>
+      </w:r>
+    </w:p>
+    <w:p>
+      <w:pPr>
+        <w:numPr>
+          <w:ilvl w:val="0"/>
+          <w:numId w:val="1"/>
+        </w:numPr>
+        <w:ind w:left="720" w:hanging="360"/>
+        <w:rPr>
+          <w:u w:val="none"/>
+        </w:rPr>
+      </w:pPr>
+      <w:r>
+        <w:rPr>
+          <w:rtl w:val="0"/>
+        </w:rPr>
+        <w:t xml:space="preserve">Reciclaje de empaques.</w:t>
+      </w:r>
+    </w:p>
+    <w:p>
+      <w:pPr>
+        <w:rPr/>
+      </w:pPr>
+      <w:r>
+        <w:rPr>
+          <w:rtl w:val="0"/>
+        </w:rPr>
+      </w:r>
+    </w:p>
+    <w:p>
+      <w:pPr>
+        <w:rPr/>
+      </w:pPr>
+      <w:r>
+        <w:rPr>
+          <w:b w:val="1"/>
+          <w:rtl w:val="0"/>
+        </w:rPr>
+        <w:t xml:space="preserve">Multas:</w:t>
+      </w:r>
+      <w:r>
+        <w:rPr>
+          <w:rtl w:val="0"/>
+        </w:rPr>
+        <w:t xml:space="preserve"> Por incumplimiento de normas ambientales.</w:t>
+      </w:r>
+    </w:p>
+    <w:p>
+      <w:pPr>
+        <w:rPr/>
+      </w:pPr>
+      <w:r>
+        <w:rPr>
+          <w:rtl w:val="0"/>
+        </w:rPr>
+      </w:r>
+    </w:p>
+    <w:p>
+      <w:pPr>
+        <w:keepNext w:val="0"/>
+        <w:keepLines w:val="0"/>
+        <w:pageBreakBefore w:val="0"/>
+        <w:widowControl w:val="1"/>
+        <w:pBdr>
+          <w:top w:space="0" w:sz="0" w:val="nil"/>
+          <w:left w:space="0" w:sz="0" w:val="nil"/>
+          <w:bottom w:space="0" w:sz="0" w:val="nil"/>
+          <w:right w:space="0" w:sz="0" w:val="nil"/>
+          <w:between w:space="0" w:sz="0" w:val="nil"/>
+        </w:pBdr>
+        <w:shd w:fill="auto" w:val="clear"/>
+        <w:spacing w:after="0" w:before="0" w:line="276" w:lineRule="auto"/>
+        <w:ind w:left="0" w:right="0" w:firstLine="0"/>
+        <w:jc w:val="left"/>
+        <w:rPr/>
+      </w:pPr>
+      <w:r>
+        <w:rPr>
+          <w:rtl w:val="0"/>
+        </w:rPr>
+      </w:r>
+    </w:p>
+    <w:p>
+      <w:pPr>
+        <w:keepNext w:val="0"/>
+        <w:keepLines w:val="0"/>
+        <w:pageBreakBefore w:val="0"/>
+        <w:widowControl w:val="1"/>
+        <w:pBdr>
+          <w:top w:space="0" w:sz="0" w:val="nil"/>
+          <w:left w:space="0" w:sz="0" w:val="nil"/>
+          <w:bottom w:space="0" w:sz="0" w:val="nil"/>
+          <w:right w:space="0" w:sz="0" w:val="nil"/>
+          <w:between w:space="0" w:sz="0" w:val="nil"/>
+        </w:pBdr>
+        <w:shd w:fill="auto" w:val="clear"/>
+        <w:spacing w:after="0" w:before="0" w:line="276" w:lineRule="auto"/>
+        <w:ind w:left="0" w:right="0" w:firstLine="0"/>
+        <w:jc w:val="left"/>
+        <w:rPr/>
+      </w:pPr>
+      <w:r>
+        <w:rPr>
+          <w:rtl w:val="0"/>
+        </w:rPr>
+      </w:r>
+    </w:p>
+    <w:p>
+      <w:pPr>
+        <w:rPr>
+          <w:b w:val="1"/>
+          <w:sz w:val="32"/>
+          <w:szCs w:val="32"/>
+          <w:highlight w:val="yellow"/>
+        </w:rPr>
+      </w:pPr>
+      <w:r>
+        <w:rPr>
+          <w:b w:val="1"/>
+          <w:sz w:val="32"/>
+          <w:szCs w:val="32"/>
+          <w:highlight w:val="yellow"/>
+          <w:rtl w:val="0"/>
+        </w:rPr>
+        <w:t xml:space="preserve">Control de Acceso Actual</w:t>
       </w:r>
     </w:p>
     <w:p>
@@ -113,228 +1678,6 @@
         <w:spacing w:after="0" w:before="0" w:line="276" w:lineRule="auto"/>
         <w:ind w:right="0"/>
         <w:jc w:val="left"/>
-        <w:rPr>
-          <w:b w:val="1"/>
-          <w:i w:val="1"/>
-          <w:sz w:val="26"/>
-          <w:szCs w:val="26"/>
-        </w:rPr>
-      </w:pPr>
-      <w:r>
-        <w:rPr>
-          <w:b w:val="1"/>
-          <w:i w:val="1"/>
-          <w:sz w:val="26"/>
-          <w:szCs w:val="26"/>
-          <w:rtl w:val="0"/>
-        </w:rPr>
-        <w:t xml:space="preserve">Horarios clave:</w:t>
-      </w:r>
-    </w:p>
-    <w:p>
-      <w:pPr>
-        <w:keepNext w:val="0"/>
-        <w:keepLines w:val="0"/>
-        <w:pageBreakBefore w:val="0"/>
-        <w:widowControl w:val="1"/>
-        <w:numPr>
-          <w:ilvl w:val="0"/>
-          <w:numId w:val="1"/>
-        </w:numPr>
-        <w:pBdr>
-          <w:top w:space="0" w:sz="0" w:val="nil"/>
-          <w:left w:space="0" w:sz="0" w:val="nil"/>
-          <w:bottom w:space="0" w:sz="0" w:val="nil"/>
-          <w:right w:space="0" w:sz="0" w:val="nil"/>
-          <w:between w:space="0" w:sz="0" w:val="nil"/>
-        </w:pBdr>
-        <w:shd w:fill="auto" w:val="clear"/>
-        <w:spacing w:after="0" w:before="0" w:line="276" w:lineRule="auto"/>
-        <w:ind w:left="720" w:right="0" w:hanging="360"/>
-        <w:jc w:val="left"/>
-        <w:rPr>
-          <w:u w:val="none"/>
-        </w:rPr>
-      </w:pPr>
-      <w:r>
-        <w:rPr>
-          <w:b w:val="1"/>
-          <w:rtl w:val="0"/>
-        </w:rPr>
-        <w:t xml:space="preserve">4:00-6:00 AM:</w:t>
-      </w:r>
-      <w:r>
-        <w:rPr>
-          <w:rtl w:val="0"/>
-        </w:rPr>
-        <w:t xml:space="preserve"> Recepción de materia prima.</w:t>
-      </w:r>
-    </w:p>
-    <w:p>
-      <w:pPr>
-        <w:keepNext w:val="0"/>
-        <w:keepLines w:val="0"/>
-        <w:pageBreakBefore w:val="0"/>
-        <w:widowControl w:val="1"/>
-        <w:numPr>
-          <w:ilvl w:val="0"/>
-          <w:numId w:val="1"/>
-        </w:numPr>
-        <w:pBdr>
-          <w:top w:space="0" w:sz="0" w:val="nil"/>
-          <w:left w:space="0" w:sz="0" w:val="nil"/>
-          <w:bottom w:space="0" w:sz="0" w:val="nil"/>
-          <w:right w:space="0" w:sz="0" w:val="nil"/>
-          <w:between w:space="0" w:sz="0" w:val="nil"/>
-        </w:pBdr>
-        <w:shd w:fill="auto" w:val="clear"/>
-        <w:spacing w:after="0" w:before="0" w:line="276" w:lineRule="auto"/>
-        <w:ind w:left="720" w:right="0" w:hanging="360"/>
-        <w:jc w:val="left"/>
-        <w:rPr>
-          <w:u w:val="none"/>
-        </w:rPr>
-      </w:pPr>
-      <w:r>
-        <w:rPr>
-          <w:b w:val="1"/>
-          <w:rtl w:val="0"/>
-        </w:rPr>
-        <w:t xml:space="preserve">5:00-8:00 AM:</w:t>
-      </w:r>
-      <w:r>
-        <w:rPr>
-          <w:rtl w:val="0"/>
-        </w:rPr>
-        <w:t xml:space="preserve"> Procesamiento.</w:t>
-      </w:r>
-    </w:p>
-    <w:p>
-      <w:pPr>
-        <w:keepNext w:val="0"/>
-        <w:keepLines w:val="0"/>
-        <w:pageBreakBefore w:val="0"/>
-        <w:widowControl w:val="1"/>
-        <w:numPr>
-          <w:ilvl w:val="0"/>
-          <w:numId w:val="1"/>
-        </w:numPr>
-        <w:pBdr>
-          <w:top w:space="0" w:sz="0" w:val="nil"/>
-          <w:left w:space="0" w:sz="0" w:val="nil"/>
-          <w:bottom w:space="0" w:sz="0" w:val="nil"/>
-          <w:right w:space="0" w:sz="0" w:val="nil"/>
-          <w:between w:space="0" w:sz="0" w:val="nil"/>
-        </w:pBdr>
-        <w:shd w:fill="auto" w:val="clear"/>
-        <w:spacing w:after="0" w:before="0" w:line="276" w:lineRule="auto"/>
-        <w:ind w:left="720" w:right="0" w:hanging="360"/>
-        <w:jc w:val="left"/>
-        <w:rPr>
-          <w:u w:val="none"/>
-        </w:rPr>
-      </w:pPr>
-      <w:r>
-        <w:rPr>
-          <w:b w:val="1"/>
-          <w:rtl w:val="0"/>
-        </w:rPr>
-        <w:t xml:space="preserve">10:00 AM-12:00 PM:</w:t>
-      </w:r>
-      <w:r>
-        <w:rPr>
-          <w:rtl w:val="0"/>
-        </w:rPr>
-        <w:t xml:space="preserve"> Control de calidad.</w:t>
-      </w:r>
-    </w:p>
-    <w:p>
-      <w:pPr>
-        <w:keepNext w:val="0"/>
-        <w:keepLines w:val="0"/>
-        <w:pageBreakBefore w:val="0"/>
-        <w:widowControl w:val="1"/>
-        <w:pBdr>
-          <w:top w:space="0" w:sz="0" w:val="nil"/>
-          <w:left w:space="0" w:sz="0" w:val="nil"/>
-          <w:bottom w:space="0" w:sz="0" w:val="nil"/>
-          <w:right w:space="0" w:sz="0" w:val="nil"/>
-          <w:between w:space="0" w:sz="0" w:val="nil"/>
-        </w:pBdr>
-        <w:shd w:fill="auto" w:val="clear"/>
-        <w:spacing w:after="0" w:before="0" w:line="276" w:lineRule="auto"/>
-        <w:ind w:left="0" w:right="0" w:firstLine="0"/>
-        <w:jc w:val="left"/>
-        <w:rPr/>
-      </w:pPr>
-      <w:r>
-        <w:rPr>
-          <w:rtl w:val="0"/>
-        </w:rPr>
-      </w:r>
-    </w:p>
-    <w:p>
-      <w:pPr>
-        <w:keepNext w:val="0"/>
-        <w:keepLines w:val="0"/>
-        <w:pageBreakBefore w:val="0"/>
-        <w:widowControl w:val="1"/>
-        <w:pBdr>
-          <w:top w:space="0" w:sz="0" w:val="nil"/>
-          <w:left w:space="0" w:sz="0" w:val="nil"/>
-          <w:bottom w:space="0" w:sz="0" w:val="nil"/>
-          <w:right w:space="0" w:sz="0" w:val="nil"/>
-          <w:between w:space="0" w:sz="0" w:val="nil"/>
-        </w:pBdr>
-        <w:shd w:fill="auto" w:val="clear"/>
-        <w:spacing w:after="0" w:before="0" w:line="276" w:lineRule="auto"/>
-        <w:ind w:left="0" w:right="0" w:firstLine="0"/>
-        <w:jc w:val="left"/>
-        <w:rPr/>
-      </w:pPr>
-      <w:r>
-        <w:rPr>
-          <w:rtl w:val="0"/>
-        </w:rPr>
-      </w:r>
-    </w:p>
-    <w:p>
-      <w:pPr>
-        <w:rPr>
-          <w:b w:val="1"/>
-          <w:sz w:val="28"/>
-          <w:szCs w:val="28"/>
-          <w:highlight w:val="yellow"/>
-        </w:rPr>
-      </w:pPr>
-      <w:r>
-        <w:rPr>
-          <w:b w:val="1"/>
-          <w:sz w:val="28"/>
-          <w:szCs w:val="28"/>
-          <w:highlight w:val="yellow"/>
-          <w:rtl w:val="0"/>
-        </w:rPr>
-        <w:t xml:space="preserve">2.Control de Acceso Actual</w:t>
-      </w:r>
-    </w:p>
-    <w:p>
-      <w:pPr>
-        <w:keepNext w:val="0"/>
-        <w:keepLines w:val="0"/>
-        <w:pageBreakBefore w:val="0"/>
-        <w:widowControl w:val="1"/>
-        <w:pBdr>
-          <w:top w:space="0" w:sz="0" w:val="nil"/>
-          <w:left w:space="0" w:sz="0" w:val="nil"/>
-          <w:bottom w:space="0" w:sz="0" w:val="nil"/>
-          <w:right w:space="0" w:sz="0" w:val="nil"/>
-          <w:between w:space="0" w:sz="0" w:val="nil"/>
-        </w:pBdr>
-        <w:shd w:fill="auto" w:val="clear"/>
-        <w:spacing w:after="0" w:before="0" w:line="276" w:lineRule="auto"/>
-        <w:ind w:right="0"/>
-        <w:jc w:val="left"/>
         <w:rPr/>
       </w:pPr>
       <w:r>
@@ -345,7 +1688,7 @@
     </w:p>
     <w:tbl>
       <w:tblPr>
-        <w:tblStyle w:val="Table1"/>
+        <w:tblStyle w:val="Table2"/>
         <w:tblW w:w="9029.0" w:type="dxa"/>
         <w:jc w:val="left"/>
         <w:tblBorders>
@@ -828,7 +2171,7 @@
       <w:pPr>
         <w:numPr>
           <w:ilvl w:val="0"/>
-          <w:numId w:val="2"/>
+          <w:numId w:val="10"/>
         </w:numPr>
         <w:ind w:left="720" w:hanging="360"/>
         <w:rPr>
@@ -859,7 +2202,7 @@
       <w:pPr>
         <w:numPr>
           <w:ilvl w:val="0"/>
-          <w:numId w:val="2"/>
+          <w:numId w:val="10"/>
         </w:numPr>
         <w:ind w:left="720" w:hanging="360"/>
         <w:rPr>
@@ -890,7 +2233,7 @@
       <w:pPr>
         <w:numPr>
           <w:ilvl w:val="0"/>
-          <w:numId w:val="2"/>
+          <w:numId w:val="10"/>
         </w:numPr>
         <w:ind w:left="720" w:hanging="360"/>
         <w:rPr>
@@ -921,7 +2264,7 @@
       <w:pPr>
         <w:numPr>
           <w:ilvl w:val="0"/>
-          <w:numId w:val="2"/>
+          <w:numId w:val="10"/>
         </w:numPr>
         <w:ind w:left="720" w:hanging="360"/>
       </w:pPr>
@@ -946,6 +2289,17 @@
         </w:rPr>
         <w:t xml:space="preserve">Un retraso de 30 min en ingreso reduce un 15% la producción matutina. Desperdicio de materia prima: 20% por mal manejo de turnos.</w:t>
       </w:r>
+      <w:r>
+        <w:rPr>
+          <w:rtl w:val="0"/>
+        </w:rPr>
+      </w:r>
+    </w:p>
+    <w:p>
+      <w:pPr>
+        <w:ind w:left="0" w:firstLine="0"/>
+        <w:rPr/>
+      </w:pPr>
       <w:r>
         <w:rPr>
           <w:rtl w:val="0"/>
@@ -991,7 +2345,7 @@
           <w:highlight w:val="yellow"/>
           <w:rtl w:val="0"/>
         </w:rPr>
-        <w:t xml:space="preserve">3. Oportunidades con Reconocimiento Facial</w:t>
+        <w:t xml:space="preserve">Oportunidades con Reconocimiento Facial</w:t>
       </w:r>
     </w:p>
     <w:p>
@@ -1013,7 +2367,7 @@
       <w:pPr>
         <w:numPr>
           <w:ilvl w:val="0"/>
-          <w:numId w:val="3"/>
+          <w:numId w:val="11"/>
         </w:numPr>
         <w:ind w:left="720" w:hanging="360"/>
         <w:rPr>
@@ -1038,7 +2392,7 @@
       <w:pPr>
         <w:numPr>
           <w:ilvl w:val="0"/>
-          <w:numId w:val="3"/>
+          <w:numId w:val="11"/>
         </w:numPr>
         <w:ind w:left="720" w:hanging="360"/>
         <w:rPr>
@@ -1063,7 +2417,7 @@
       <w:pPr>
         <w:numPr>
           <w:ilvl w:val="0"/>
-          <w:numId w:val="3"/>
+          <w:numId w:val="11"/>
         </w:numPr>
         <w:ind w:left="720" w:hanging="360"/>
         <w:rPr>
@@ -1097,16 +2451,95 @@
     </w:p>
     <w:p>
       <w:pPr>
-        <w:rPr/>
-      </w:pPr>
-      <w:r>
-        <w:rPr>
-          <w:rtl w:val="0"/>
-        </w:rPr>
-      </w:r>
-    </w:p>
-    <w:p>
-      <w:pPr>
+        <w:ind w:left="0" w:firstLine="0"/>
+        <w:rPr/>
+      </w:pPr>
+      <w:r>
+        <w:rPr>
+          <w:rtl w:val="0"/>
+        </w:rPr>
+      </w:r>
+    </w:p>
+    <w:p>
+      <w:pPr>
+        <w:ind w:left="0" w:firstLine="0"/>
+        <w:rPr/>
+      </w:pPr>
+      <w:r>
+        <w:rPr>
+          <w:rtl w:val="0"/>
+        </w:rPr>
+      </w:r>
+    </w:p>
+    <w:p>
+      <w:pPr>
+        <w:ind w:left="0" w:firstLine="0"/>
+        <w:rPr/>
+      </w:pPr>
+      <w:r>
+        <w:rPr>
+          <w:rtl w:val="0"/>
+        </w:rPr>
+      </w:r>
+    </w:p>
+    <w:p>
+      <w:pPr>
+        <w:ind w:left="0" w:firstLine="0"/>
+        <w:rPr/>
+      </w:pPr>
+      <w:r>
+        <w:rPr>
+          <w:rtl w:val="0"/>
+        </w:rPr>
+      </w:r>
+    </w:p>
+    <w:p>
+      <w:pPr>
+        <w:ind w:left="0" w:firstLine="0"/>
+        <w:rPr/>
+      </w:pPr>
+      <w:r>
+        <w:rPr>
+          <w:rtl w:val="0"/>
+        </w:rPr>
+      </w:r>
+    </w:p>
+    <w:p>
+      <w:pPr>
+        <w:ind w:left="0" w:firstLine="0"/>
+        <w:rPr/>
+      </w:pPr>
+      <w:r>
+        <w:rPr>
+          <w:rtl w:val="0"/>
+        </w:rPr>
+      </w:r>
+    </w:p>
+    <w:p>
+      <w:pPr>
+        <w:ind w:left="0" w:firstLine="0"/>
+        <w:rPr/>
+      </w:pPr>
+      <w:r>
+        <w:rPr>
+          <w:rtl w:val="0"/>
+        </w:rPr>
+      </w:r>
+    </w:p>
+    <w:p>
+      <w:pPr>
+        <w:ind w:left="0" w:firstLine="0"/>
+        <w:rPr/>
+      </w:pPr>
+      <w:r>
+        <w:rPr>
+          <w:rtl w:val="0"/>
+        </w:rPr>
+      </w:r>
+    </w:p>
+    <w:p>
+      <w:pPr>
+        <w:ind w:left="0" w:firstLine="0"/>
         <w:rPr/>
       </w:pPr>
       <w:r>
@@ -1133,21 +2566,6 @@
           <w:rtl w:val="0"/>
         </w:rPr>
         <w:t xml:space="preserve">4. Datos para Simular (Ejemplo Python)</w:t>
-      </w:r>
-    </w:p>
-    <w:p>
-      <w:pPr>
-        <w:rPr>
-          <w:b w:val="1"/>
-          <w:sz w:val="28"/>
-          <w:szCs w:val="28"/>
-          <w:highlight w:val="yellow"/>
-        </w:rPr>
-      </w:pPr>
-      <w:r>
-        <w:rPr>
-          <w:rtl w:val="0"/>
-        </w:rPr>
       </w:r>
     </w:p>
     <w:p>
@@ -1263,7 +2681,7 @@
       <w:pPr>
         <w:numPr>
           <w:ilvl w:val="0"/>
-          <w:numId w:val="4"/>
+          <w:numId w:val="13"/>
         </w:numPr>
         <w:ind w:left="720" w:hanging="360"/>
         <w:rPr>
@@ -1274,14 +2692,14 @@
         <w:rPr>
           <w:rtl w:val="0"/>
         </w:rPr>
-        <w:t xml:space="preserve">Estadísticas INPyME 2023</w:t>
+        <w:t xml:space="preserve">Estadísticas INPyME 2023.</w:t>
       </w:r>
     </w:p>
     <w:p>
       <w:pPr>
         <w:numPr>
           <w:ilvl w:val="0"/>
-          <w:numId w:val="4"/>
+          <w:numId w:val="13"/>
         </w:numPr>
         <w:ind w:left="720" w:hanging="360"/>
         <w:rPr>
@@ -1293,6 +2711,50 @@
           <w:rtl w:val="0"/>
         </w:rPr>
         <w:t xml:space="preserve">Caso práctico: Quesería "La Abuela" (redujo 18% merma con acceso digital).</w:t>
+      </w:r>
+    </w:p>
+    <w:p>
+      <w:pPr>
+        <w:numPr>
+          <w:ilvl w:val="0"/>
+          <w:numId w:val="13"/>
+        </w:numPr>
+        <w:ind w:left="720" w:hanging="360"/>
+        <w:rPr>
+          <w:u w:val="none"/>
+        </w:rPr>
+      </w:pPr>
+      <w:r>
+        <w:rPr>
+          <w:rtl w:val="0"/>
+        </w:rPr>
+        <w:t xml:space="preserve">FAO: Procesos alimentarios en pequeñas empresas.</w:t>
+      </w:r>
+    </w:p>
+    <w:p>
+      <w:pPr>
+        <w:numPr>
+          <w:ilvl w:val="0"/>
+          <w:numId w:val="13"/>
+        </w:numPr>
+        <w:ind w:left="720" w:hanging="360"/>
+      </w:pPr>
+      <w:r>
+        <w:rPr>
+          <w:rtl w:val="0"/>
+        </w:rPr>
+        <w:t xml:space="preserve">CAME: Manual de Buenas Prácticas para PyMEs (2023).</w:t>
+      </w:r>
+    </w:p>
+    <w:p>
+      <w:pPr>
+        <w:ind w:left="720" w:firstLine="0"/>
+        <w:rPr/>
+      </w:pPr>
+      <w:r>
+        <w:rPr>
+          <w:rtl w:val="0"/>
+        </w:rPr>
       </w:r>
     </w:p>
     <w:p>
@@ -1560,7 +3022,7 @@
     <w:lvl w:ilvl="0">
       <w:start w:val="1"/>
       <w:numFmt w:val="bullet"/>
-      <w:lvlText w:val="➔"/>
+      <w:lvlText w:val="●"/>
       <w:lvlJc w:val="left"/>
       <w:pPr>
         <w:ind w:left="720" w:hanging="360"/>
@@ -1572,7 +3034,7 @@
     <w:lvl w:ilvl="1">
       <w:start w:val="1"/>
       <w:numFmt w:val="bullet"/>
-      <w:lvlText w:val="◆"/>
+      <w:lvlText w:val="○"/>
       <w:lvlJc w:val="left"/>
       <w:pPr>
         <w:ind w:left="1440" w:hanging="360"/>
@@ -1584,33 +3046,33 @@
     <w:lvl w:ilvl="2">
       <w:start w:val="1"/>
       <w:numFmt w:val="bullet"/>
+      <w:lvlText w:val="■"/>
+      <w:lvlJc w:val="left"/>
+      <w:pPr>
+        <w:ind w:left="2160" w:hanging="360"/>
+      </w:pPr>
+      <w:rPr>
+        <w:u w:val="none"/>
+      </w:rPr>
+    </w:lvl>
+    <w:lvl w:ilvl="3">
+      <w:start w:val="1"/>
+      <w:numFmt w:val="bullet"/>
       <w:lvlText w:val="●"/>
       <w:lvlJc w:val="left"/>
       <w:pPr>
-        <w:ind w:left="2160" w:hanging="360"/>
-      </w:pPr>
-      <w:rPr>
-        <w:u w:val="none"/>
-      </w:rPr>
-    </w:lvl>
-    <w:lvl w:ilvl="3">
+        <w:ind w:left="2880" w:hanging="360"/>
+      </w:pPr>
+      <w:rPr>
+        <w:u w:val="none"/>
+      </w:rPr>
+    </w:lvl>
+    <w:lvl w:ilvl="4">
       <w:start w:val="1"/>
       <w:numFmt w:val="bullet"/>
       <w:lvlText w:val="○"/>
       <w:lvlJc w:val="left"/>
       <w:pPr>
-        <w:ind w:left="2880" w:hanging="360"/>
-      </w:pPr>
-      <w:rPr>
-        <w:u w:val="none"/>
-      </w:rPr>
-    </w:lvl>
-    <w:lvl w:ilvl="4">
-      <w:start w:val="1"/>
-      <w:numFmt w:val="bullet"/>
-      <w:lvlText w:val="◆"/>
-      <w:lvlJc w:val="left"/>
-      <w:pPr>
         <w:ind w:left="3600" w:hanging="360"/>
       </w:pPr>
       <w:rPr>
@@ -1620,33 +3082,33 @@
     <w:lvl w:ilvl="5">
       <w:start w:val="1"/>
       <w:numFmt w:val="bullet"/>
+      <w:lvlText w:val="■"/>
+      <w:lvlJc w:val="left"/>
+      <w:pPr>
+        <w:ind w:left="4320" w:hanging="360"/>
+      </w:pPr>
+      <w:rPr>
+        <w:u w:val="none"/>
+      </w:rPr>
+    </w:lvl>
+    <w:lvl w:ilvl="6">
+      <w:start w:val="1"/>
+      <w:numFmt w:val="bullet"/>
       <w:lvlText w:val="●"/>
       <w:lvlJc w:val="left"/>
       <w:pPr>
-        <w:ind w:left="4320" w:hanging="360"/>
-      </w:pPr>
-      <w:rPr>
-        <w:u w:val="none"/>
-      </w:rPr>
-    </w:lvl>
-    <w:lvl w:ilvl="6">
+        <w:ind w:left="5040" w:hanging="360"/>
+      </w:pPr>
+      <w:rPr>
+        <w:u w:val="none"/>
+      </w:rPr>
+    </w:lvl>
+    <w:lvl w:ilvl="7">
       <w:start w:val="1"/>
       <w:numFmt w:val="bullet"/>
       <w:lvlText w:val="○"/>
       <w:lvlJc w:val="left"/>
       <w:pPr>
-        <w:ind w:left="5040" w:hanging="360"/>
-      </w:pPr>
-      <w:rPr>
-        <w:u w:val="none"/>
-      </w:rPr>
-    </w:lvl>
-    <w:lvl w:ilvl="7">
-      <w:start w:val="1"/>
-      <w:numFmt w:val="bullet"/>
-      <w:lvlText w:val="◆"/>
-      <w:lvlJc w:val="left"/>
-      <w:pPr>
         <w:ind w:left="5760" w:hanging="360"/>
       </w:pPr>
       <w:rPr>
@@ -1656,7 +3118,7 @@
     <w:lvl w:ilvl="8">
       <w:start w:val="1"/>
       <w:numFmt w:val="bullet"/>
-      <w:lvlText w:val="●"/>
+      <w:lvlText w:val="■"/>
       <w:lvlJc w:val="left"/>
       <w:pPr>
         <w:ind w:left="6480" w:hanging="360"/>
@@ -1667,6 +3129,996 @@
     </w:lvl>
   </w:abstractNum>
   <w:abstractNum w:abstractNumId="4">
+    <w:lvl w:ilvl="0">
+      <w:start w:val="1"/>
+      <w:numFmt w:val="bullet"/>
+      <w:lvlText w:val="●"/>
+      <w:lvlJc w:val="left"/>
+      <w:pPr>
+        <w:ind w:left="720" w:hanging="360"/>
+      </w:pPr>
+      <w:rPr>
+        <w:u w:val="none"/>
+      </w:rPr>
+    </w:lvl>
+    <w:lvl w:ilvl="1">
+      <w:start w:val="1"/>
+      <w:numFmt w:val="bullet"/>
+      <w:lvlText w:val="○"/>
+      <w:lvlJc w:val="left"/>
+      <w:pPr>
+        <w:ind w:left="1440" w:hanging="360"/>
+      </w:pPr>
+      <w:rPr>
+        <w:u w:val="none"/>
+      </w:rPr>
+    </w:lvl>
+    <w:lvl w:ilvl="2">
+      <w:start w:val="1"/>
+      <w:numFmt w:val="bullet"/>
+      <w:lvlText w:val="■"/>
+      <w:lvlJc w:val="left"/>
+      <w:pPr>
+        <w:ind w:left="2160" w:hanging="360"/>
+      </w:pPr>
+      <w:rPr>
+        <w:u w:val="none"/>
+      </w:rPr>
+    </w:lvl>
+    <w:lvl w:ilvl="3">
+      <w:start w:val="1"/>
+      <w:numFmt w:val="bullet"/>
+      <w:lvlText w:val="●"/>
+      <w:lvlJc w:val="left"/>
+      <w:pPr>
+        <w:ind w:left="2880" w:hanging="360"/>
+      </w:pPr>
+      <w:rPr>
+        <w:u w:val="none"/>
+      </w:rPr>
+    </w:lvl>
+    <w:lvl w:ilvl="4">
+      <w:start w:val="1"/>
+      <w:numFmt w:val="bullet"/>
+      <w:lvlText w:val="○"/>
+      <w:lvlJc w:val="left"/>
+      <w:pPr>
+        <w:ind w:left="3600" w:hanging="360"/>
+      </w:pPr>
+      <w:rPr>
+        <w:u w:val="none"/>
+      </w:rPr>
+    </w:lvl>
+    <w:lvl w:ilvl="5">
+      <w:start w:val="1"/>
+      <w:numFmt w:val="bullet"/>
+      <w:lvlText w:val="■"/>
+      <w:lvlJc w:val="left"/>
+      <w:pPr>
+        <w:ind w:left="4320" w:hanging="360"/>
+      </w:pPr>
+      <w:rPr>
+        <w:u w:val="none"/>
+      </w:rPr>
+    </w:lvl>
+    <w:lvl w:ilvl="6">
+      <w:start w:val="1"/>
+      <w:numFmt w:val="bullet"/>
+      <w:lvlText w:val="●"/>
+      <w:lvlJc w:val="left"/>
+      <w:pPr>
+        <w:ind w:left="5040" w:hanging="360"/>
+      </w:pPr>
+      <w:rPr>
+        <w:u w:val="none"/>
+      </w:rPr>
+    </w:lvl>
+    <w:lvl w:ilvl="7">
+      <w:start w:val="1"/>
+      <w:numFmt w:val="bullet"/>
+      <w:lvlText w:val="○"/>
+      <w:lvlJc w:val="left"/>
+      <w:pPr>
+        <w:ind w:left="5760" w:hanging="360"/>
+      </w:pPr>
+      <w:rPr>
+        <w:u w:val="none"/>
+      </w:rPr>
+    </w:lvl>
+    <w:lvl w:ilvl="8">
+      <w:start w:val="1"/>
+      <w:numFmt w:val="bullet"/>
+      <w:lvlText w:val="■"/>
+      <w:lvlJc w:val="left"/>
+      <w:pPr>
+        <w:ind w:left="6480" w:hanging="360"/>
+      </w:pPr>
+      <w:rPr>
+        <w:u w:val="none"/>
+      </w:rPr>
+    </w:lvl>
+  </w:abstractNum>
+  <w:abstractNum w:abstractNumId="5">
+    <w:lvl w:ilvl="0">
+      <w:start w:val="1"/>
+      <w:numFmt w:val="bullet"/>
+      <w:lvlText w:val="●"/>
+      <w:lvlJc w:val="left"/>
+      <w:pPr>
+        <w:ind w:left="720" w:hanging="360"/>
+      </w:pPr>
+      <w:rPr>
+        <w:u w:val="none"/>
+      </w:rPr>
+    </w:lvl>
+    <w:lvl w:ilvl="1">
+      <w:start w:val="1"/>
+      <w:numFmt w:val="bullet"/>
+      <w:lvlText w:val="○"/>
+      <w:lvlJc w:val="left"/>
+      <w:pPr>
+        <w:ind w:left="1440" w:hanging="360"/>
+      </w:pPr>
+      <w:rPr>
+        <w:u w:val="none"/>
+      </w:rPr>
+    </w:lvl>
+    <w:lvl w:ilvl="2">
+      <w:start w:val="1"/>
+      <w:numFmt w:val="bullet"/>
+      <w:lvlText w:val="■"/>
+      <w:lvlJc w:val="left"/>
+      <w:pPr>
+        <w:ind w:left="2160" w:hanging="360"/>
+      </w:pPr>
+      <w:rPr>
+        <w:u w:val="none"/>
+      </w:rPr>
+    </w:lvl>
+    <w:lvl w:ilvl="3">
+      <w:start w:val="1"/>
+      <w:numFmt w:val="bullet"/>
+      <w:lvlText w:val="●"/>
+      <w:lvlJc w:val="left"/>
+      <w:pPr>
+        <w:ind w:left="2880" w:hanging="360"/>
+      </w:pPr>
+      <w:rPr>
+        <w:u w:val="none"/>
+      </w:rPr>
+    </w:lvl>
+    <w:lvl w:ilvl="4">
+      <w:start w:val="1"/>
+      <w:numFmt w:val="bullet"/>
+      <w:lvlText w:val="○"/>
+      <w:lvlJc w:val="left"/>
+      <w:pPr>
+        <w:ind w:left="3600" w:hanging="360"/>
+      </w:pPr>
+      <w:rPr>
+        <w:u w:val="none"/>
+      </w:rPr>
+    </w:lvl>
+    <w:lvl w:ilvl="5">
+      <w:start w:val="1"/>
+      <w:numFmt w:val="bullet"/>
+      <w:lvlText w:val="■"/>
+      <w:lvlJc w:val="left"/>
+      <w:pPr>
+        <w:ind w:left="4320" w:hanging="360"/>
+      </w:pPr>
+      <w:rPr>
+        <w:u w:val="none"/>
+      </w:rPr>
+    </w:lvl>
+    <w:lvl w:ilvl="6">
+      <w:start w:val="1"/>
+      <w:numFmt w:val="bullet"/>
+      <w:lvlText w:val="●"/>
+      <w:lvlJc w:val="left"/>
+      <w:pPr>
+        <w:ind w:left="5040" w:hanging="360"/>
+      </w:pPr>
+      <w:rPr>
+        <w:u w:val="none"/>
+      </w:rPr>
+    </w:lvl>
+    <w:lvl w:ilvl="7">
+      <w:start w:val="1"/>
+      <w:numFmt w:val="bullet"/>
+      <w:lvlText w:val="○"/>
+      <w:lvlJc w:val="left"/>
+      <w:pPr>
+        <w:ind w:left="5760" w:hanging="360"/>
+      </w:pPr>
+      <w:rPr>
+        <w:u w:val="none"/>
+      </w:rPr>
+    </w:lvl>
+    <w:lvl w:ilvl="8">
+      <w:start w:val="1"/>
+      <w:numFmt w:val="bullet"/>
+      <w:lvlText w:val="■"/>
+      <w:lvlJc w:val="left"/>
+      <w:pPr>
+        <w:ind w:left="6480" w:hanging="360"/>
+      </w:pPr>
+      <w:rPr>
+        <w:u w:val="none"/>
+      </w:rPr>
+    </w:lvl>
+  </w:abstractNum>
+  <w:abstractNum w:abstractNumId="6">
+    <w:lvl w:ilvl="0">
+      <w:start w:val="1"/>
+      <w:numFmt w:val="bullet"/>
+      <w:lvlText w:val="●"/>
+      <w:lvlJc w:val="left"/>
+      <w:pPr>
+        <w:ind w:left="720" w:hanging="360"/>
+      </w:pPr>
+      <w:rPr>
+        <w:u w:val="none"/>
+      </w:rPr>
+    </w:lvl>
+    <w:lvl w:ilvl="1">
+      <w:start w:val="1"/>
+      <w:numFmt w:val="bullet"/>
+      <w:lvlText w:val="○"/>
+      <w:lvlJc w:val="left"/>
+      <w:pPr>
+        <w:ind w:left="1440" w:hanging="360"/>
+      </w:pPr>
+      <w:rPr>
+        <w:u w:val="none"/>
+      </w:rPr>
+    </w:lvl>
+    <w:lvl w:ilvl="2">
+      <w:start w:val="1"/>
+      <w:numFmt w:val="bullet"/>
+      <w:lvlText w:val="■"/>
+      <w:lvlJc w:val="left"/>
+      <w:pPr>
+        <w:ind w:left="2160" w:hanging="360"/>
+      </w:pPr>
+      <w:rPr>
+        <w:u w:val="none"/>
+      </w:rPr>
+    </w:lvl>
+    <w:lvl w:ilvl="3">
+      <w:start w:val="1"/>
+      <w:numFmt w:val="bullet"/>
+      <w:lvlText w:val="●"/>
+      <w:lvlJc w:val="left"/>
+      <w:pPr>
+        <w:ind w:left="2880" w:hanging="360"/>
+      </w:pPr>
+      <w:rPr>
+        <w:u w:val="none"/>
+      </w:rPr>
+    </w:lvl>
+    <w:lvl w:ilvl="4">
+      <w:start w:val="1"/>
+      <w:numFmt w:val="bullet"/>
+      <w:lvlText w:val="○"/>
+      <w:lvlJc w:val="left"/>
+      <w:pPr>
+        <w:ind w:left="3600" w:hanging="360"/>
+      </w:pPr>
+      <w:rPr>
+        <w:u w:val="none"/>
+      </w:rPr>
+    </w:lvl>
+    <w:lvl w:ilvl="5">
+      <w:start w:val="1"/>
+      <w:numFmt w:val="bullet"/>
+      <w:lvlText w:val="■"/>
+      <w:lvlJc w:val="left"/>
+      <w:pPr>
+        <w:ind w:left="4320" w:hanging="360"/>
+      </w:pPr>
+      <w:rPr>
+        <w:u w:val="none"/>
+      </w:rPr>
+    </w:lvl>
+    <w:lvl w:ilvl="6">
+      <w:start w:val="1"/>
+      <w:numFmt w:val="bullet"/>
+      <w:lvlText w:val="●"/>
+      <w:lvlJc w:val="left"/>
+      <w:pPr>
+        <w:ind w:left="5040" w:hanging="360"/>
+      </w:pPr>
+      <w:rPr>
+        <w:u w:val="none"/>
+      </w:rPr>
+    </w:lvl>
+    <w:lvl w:ilvl="7">
+      <w:start w:val="1"/>
+      <w:numFmt w:val="bullet"/>
+      <w:lvlText w:val="○"/>
+      <w:lvlJc w:val="left"/>
+      <w:pPr>
+        <w:ind w:left="5760" w:hanging="360"/>
+      </w:pPr>
+      <w:rPr>
+        <w:u w:val="none"/>
+      </w:rPr>
+    </w:lvl>
+    <w:lvl w:ilvl="8">
+      <w:start w:val="1"/>
+      <w:numFmt w:val="bullet"/>
+      <w:lvlText w:val="■"/>
+      <w:lvlJc w:val="left"/>
+      <w:pPr>
+        <w:ind w:left="6480" w:hanging="360"/>
+      </w:pPr>
+      <w:rPr>
+        <w:u w:val="none"/>
+      </w:rPr>
+    </w:lvl>
+  </w:abstractNum>
+  <w:abstractNum w:abstractNumId="7">
+    <w:lvl w:ilvl="0">
+      <w:start w:val="1"/>
+      <w:numFmt w:val="bullet"/>
+      <w:lvlText w:val="●"/>
+      <w:lvlJc w:val="left"/>
+      <w:pPr>
+        <w:ind w:left="720" w:hanging="360"/>
+      </w:pPr>
+      <w:rPr>
+        <w:u w:val="none"/>
+      </w:rPr>
+    </w:lvl>
+    <w:lvl w:ilvl="1">
+      <w:start w:val="1"/>
+      <w:numFmt w:val="bullet"/>
+      <w:lvlText w:val="○"/>
+      <w:lvlJc w:val="left"/>
+      <w:pPr>
+        <w:ind w:left="1440" w:hanging="360"/>
+      </w:pPr>
+      <w:rPr>
+        <w:u w:val="none"/>
+      </w:rPr>
+    </w:lvl>
+    <w:lvl w:ilvl="2">
+      <w:start w:val="1"/>
+      <w:numFmt w:val="bullet"/>
+      <w:lvlText w:val="■"/>
+      <w:lvlJc w:val="left"/>
+      <w:pPr>
+        <w:ind w:left="2160" w:hanging="360"/>
+      </w:pPr>
+      <w:rPr>
+        <w:u w:val="none"/>
+      </w:rPr>
+    </w:lvl>
+    <w:lvl w:ilvl="3">
+      <w:start w:val="1"/>
+      <w:numFmt w:val="bullet"/>
+      <w:lvlText w:val="●"/>
+      <w:lvlJc w:val="left"/>
+      <w:pPr>
+        <w:ind w:left="2880" w:hanging="360"/>
+      </w:pPr>
+      <w:rPr>
+        <w:u w:val="none"/>
+      </w:rPr>
+    </w:lvl>
+    <w:lvl w:ilvl="4">
+      <w:start w:val="1"/>
+      <w:numFmt w:val="bullet"/>
+      <w:lvlText w:val="○"/>
+      <w:lvlJc w:val="left"/>
+      <w:pPr>
+        <w:ind w:left="3600" w:hanging="360"/>
+      </w:pPr>
+      <w:rPr>
+        <w:u w:val="none"/>
+      </w:rPr>
+    </w:lvl>
+    <w:lvl w:ilvl="5">
+      <w:start w:val="1"/>
+      <w:numFmt w:val="bullet"/>
+      <w:lvlText w:val="■"/>
+      <w:lvlJc w:val="left"/>
+      <w:pPr>
+        <w:ind w:left="4320" w:hanging="360"/>
+      </w:pPr>
+      <w:rPr>
+        <w:u w:val="none"/>
+      </w:rPr>
+    </w:lvl>
+    <w:lvl w:ilvl="6">
+      <w:start w:val="1"/>
+      <w:numFmt w:val="bullet"/>
+      <w:lvlText w:val="●"/>
+      <w:lvlJc w:val="left"/>
+      <w:pPr>
+        <w:ind w:left="5040" w:hanging="360"/>
+      </w:pPr>
+      <w:rPr>
+        <w:u w:val="none"/>
+      </w:rPr>
+    </w:lvl>
+    <w:lvl w:ilvl="7">
+      <w:start w:val="1"/>
+      <w:numFmt w:val="bullet"/>
+      <w:lvlText w:val="○"/>
+      <w:lvlJc w:val="left"/>
+      <w:pPr>
+        <w:ind w:left="5760" w:hanging="360"/>
+      </w:pPr>
+      <w:rPr>
+        <w:u w:val="none"/>
+      </w:rPr>
+    </w:lvl>
+    <w:lvl w:ilvl="8">
+      <w:start w:val="1"/>
+      <w:numFmt w:val="bullet"/>
+      <w:lvlText w:val="■"/>
+      <w:lvlJc w:val="left"/>
+      <w:pPr>
+        <w:ind w:left="6480" w:hanging="360"/>
+      </w:pPr>
+      <w:rPr>
+        <w:u w:val="none"/>
+      </w:rPr>
+    </w:lvl>
+  </w:abstractNum>
+  <w:abstractNum w:abstractNumId="8">
+    <w:lvl w:ilvl="0">
+      <w:start w:val="1"/>
+      <w:numFmt w:val="bullet"/>
+      <w:lvlText w:val="●"/>
+      <w:lvlJc w:val="left"/>
+      <w:pPr>
+        <w:ind w:left="720" w:hanging="360"/>
+      </w:pPr>
+      <w:rPr>
+        <w:u w:val="none"/>
+      </w:rPr>
+    </w:lvl>
+    <w:lvl w:ilvl="1">
+      <w:start w:val="1"/>
+      <w:numFmt w:val="bullet"/>
+      <w:lvlText w:val="○"/>
+      <w:lvlJc w:val="left"/>
+      <w:pPr>
+        <w:ind w:left="1440" w:hanging="360"/>
+      </w:pPr>
+      <w:rPr>
+        <w:u w:val="none"/>
+      </w:rPr>
+    </w:lvl>
+    <w:lvl w:ilvl="2">
+      <w:start w:val="1"/>
+      <w:numFmt w:val="bullet"/>
+      <w:lvlText w:val="■"/>
+      <w:lvlJc w:val="left"/>
+      <w:pPr>
+        <w:ind w:left="2160" w:hanging="360"/>
+      </w:pPr>
+      <w:rPr>
+        <w:u w:val="none"/>
+      </w:rPr>
+    </w:lvl>
+    <w:lvl w:ilvl="3">
+      <w:start w:val="1"/>
+      <w:numFmt w:val="bullet"/>
+      <w:lvlText w:val="●"/>
+      <w:lvlJc w:val="left"/>
+      <w:pPr>
+        <w:ind w:left="2880" w:hanging="360"/>
+      </w:pPr>
+      <w:rPr>
+        <w:u w:val="none"/>
+      </w:rPr>
+    </w:lvl>
+    <w:lvl w:ilvl="4">
+      <w:start w:val="1"/>
+      <w:numFmt w:val="bullet"/>
+      <w:lvlText w:val="○"/>
+      <w:lvlJc w:val="left"/>
+      <w:pPr>
+        <w:ind w:left="3600" w:hanging="360"/>
+      </w:pPr>
+      <w:rPr>
+        <w:u w:val="none"/>
+      </w:rPr>
+    </w:lvl>
+    <w:lvl w:ilvl="5">
+      <w:start w:val="1"/>
+      <w:numFmt w:val="bullet"/>
+      <w:lvlText w:val="■"/>
+      <w:lvlJc w:val="left"/>
+      <w:pPr>
+        <w:ind w:left="4320" w:hanging="360"/>
+      </w:pPr>
+      <w:rPr>
+        <w:u w:val="none"/>
+      </w:rPr>
+    </w:lvl>
+    <w:lvl w:ilvl="6">
+      <w:start w:val="1"/>
+      <w:numFmt w:val="bullet"/>
+      <w:lvlText w:val="●"/>
+      <w:lvlJc w:val="left"/>
+      <w:pPr>
+        <w:ind w:left="5040" w:hanging="360"/>
+      </w:pPr>
+      <w:rPr>
+        <w:u w:val="none"/>
+      </w:rPr>
+    </w:lvl>
+    <w:lvl w:ilvl="7">
+      <w:start w:val="1"/>
+      <w:numFmt w:val="bullet"/>
+      <w:lvlText w:val="○"/>
+      <w:lvlJc w:val="left"/>
+      <w:pPr>
+        <w:ind w:left="5760" w:hanging="360"/>
+      </w:pPr>
+      <w:rPr>
+        <w:u w:val="none"/>
+      </w:rPr>
+    </w:lvl>
+    <w:lvl w:ilvl="8">
+      <w:start w:val="1"/>
+      <w:numFmt w:val="bullet"/>
+      <w:lvlText w:val="■"/>
+      <w:lvlJc w:val="left"/>
+      <w:pPr>
+        <w:ind w:left="6480" w:hanging="360"/>
+      </w:pPr>
+      <w:rPr>
+        <w:u w:val="none"/>
+      </w:rPr>
+    </w:lvl>
+  </w:abstractNum>
+  <w:abstractNum w:abstractNumId="9">
+    <w:lvl w:ilvl="0">
+      <w:start w:val="1"/>
+      <w:numFmt w:val="bullet"/>
+      <w:lvlText w:val="●"/>
+      <w:lvlJc w:val="left"/>
+      <w:pPr>
+        <w:ind w:left="720" w:hanging="360"/>
+      </w:pPr>
+      <w:rPr>
+        <w:u w:val="none"/>
+      </w:rPr>
+    </w:lvl>
+    <w:lvl w:ilvl="1">
+      <w:start w:val="1"/>
+      <w:numFmt w:val="bullet"/>
+      <w:lvlText w:val="○"/>
+      <w:lvlJc w:val="left"/>
+      <w:pPr>
+        <w:ind w:left="1440" w:hanging="360"/>
+      </w:pPr>
+      <w:rPr>
+        <w:u w:val="none"/>
+      </w:rPr>
+    </w:lvl>
+    <w:lvl w:ilvl="2">
+      <w:start w:val="1"/>
+      <w:numFmt w:val="bullet"/>
+      <w:lvlText w:val="■"/>
+      <w:lvlJc w:val="left"/>
+      <w:pPr>
+        <w:ind w:left="2160" w:hanging="360"/>
+      </w:pPr>
+      <w:rPr>
+        <w:u w:val="none"/>
+      </w:rPr>
+    </w:lvl>
+    <w:lvl w:ilvl="3">
+      <w:start w:val="1"/>
+      <w:numFmt w:val="bullet"/>
+      <w:lvlText w:val="●"/>
+      <w:lvlJc w:val="left"/>
+      <w:pPr>
+        <w:ind w:left="2880" w:hanging="360"/>
+      </w:pPr>
+      <w:rPr>
+        <w:u w:val="none"/>
+      </w:rPr>
+    </w:lvl>
+    <w:lvl w:ilvl="4">
+      <w:start w:val="1"/>
+      <w:numFmt w:val="bullet"/>
+      <w:lvlText w:val="○"/>
+      <w:lvlJc w:val="left"/>
+      <w:pPr>
+        <w:ind w:left="3600" w:hanging="360"/>
+      </w:pPr>
+      <w:rPr>
+        <w:u w:val="none"/>
+      </w:rPr>
+    </w:lvl>
+    <w:lvl w:ilvl="5">
+      <w:start w:val="1"/>
+      <w:numFmt w:val="bullet"/>
+      <w:lvlText w:val="■"/>
+      <w:lvlJc w:val="left"/>
+      <w:pPr>
+        <w:ind w:left="4320" w:hanging="360"/>
+      </w:pPr>
+      <w:rPr>
+        <w:u w:val="none"/>
+      </w:rPr>
+    </w:lvl>
+    <w:lvl w:ilvl="6">
+      <w:start w:val="1"/>
+      <w:numFmt w:val="bullet"/>
+      <w:lvlText w:val="●"/>
+      <w:lvlJc w:val="left"/>
+      <w:pPr>
+        <w:ind w:left="5040" w:hanging="360"/>
+      </w:pPr>
+      <w:rPr>
+        <w:u w:val="none"/>
+      </w:rPr>
+    </w:lvl>
+    <w:lvl w:ilvl="7">
+      <w:start w:val="1"/>
+      <w:numFmt w:val="bullet"/>
+      <w:lvlText w:val="○"/>
+      <w:lvlJc w:val="left"/>
+      <w:pPr>
+        <w:ind w:left="5760" w:hanging="360"/>
+      </w:pPr>
+      <w:rPr>
+        <w:u w:val="none"/>
+      </w:rPr>
+    </w:lvl>
+    <w:lvl w:ilvl="8">
+      <w:start w:val="1"/>
+      <w:numFmt w:val="bullet"/>
+      <w:lvlText w:val="■"/>
+      <w:lvlJc w:val="left"/>
+      <w:pPr>
+        <w:ind w:left="6480" w:hanging="360"/>
+      </w:pPr>
+      <w:rPr>
+        <w:u w:val="none"/>
+      </w:rPr>
+    </w:lvl>
+  </w:abstractNum>
+  <w:abstractNum w:abstractNumId="10">
+    <w:lvl w:ilvl="0">
+      <w:start w:val="1"/>
+      <w:numFmt w:val="bullet"/>
+      <w:lvlText w:val="●"/>
+      <w:lvlJc w:val="left"/>
+      <w:pPr>
+        <w:ind w:left="720" w:hanging="360"/>
+      </w:pPr>
+      <w:rPr>
+        <w:u w:val="none"/>
+      </w:rPr>
+    </w:lvl>
+    <w:lvl w:ilvl="1">
+      <w:start w:val="1"/>
+      <w:numFmt w:val="bullet"/>
+      <w:lvlText w:val="○"/>
+      <w:lvlJc w:val="left"/>
+      <w:pPr>
+        <w:ind w:left="1440" w:hanging="360"/>
+      </w:pPr>
+      <w:rPr>
+        <w:u w:val="none"/>
+      </w:rPr>
+    </w:lvl>
+    <w:lvl w:ilvl="2">
+      <w:start w:val="1"/>
+      <w:numFmt w:val="bullet"/>
+      <w:lvlText w:val="■"/>
+      <w:lvlJc w:val="left"/>
+      <w:pPr>
+        <w:ind w:left="2160" w:hanging="360"/>
+      </w:pPr>
+      <w:rPr>
+        <w:u w:val="none"/>
+      </w:rPr>
+    </w:lvl>
+    <w:lvl w:ilvl="3">
+      <w:start w:val="1"/>
+      <w:numFmt w:val="bullet"/>
+      <w:lvlText w:val="●"/>
+      <w:lvlJc w:val="left"/>
+      <w:pPr>
+        <w:ind w:left="2880" w:hanging="360"/>
+      </w:pPr>
+      <w:rPr>
+        <w:u w:val="none"/>
+      </w:rPr>
+    </w:lvl>
+    <w:lvl w:ilvl="4">
+      <w:start w:val="1"/>
+      <w:numFmt w:val="bullet"/>
+      <w:lvlText w:val="○"/>
+      <w:lvlJc w:val="left"/>
+      <w:pPr>
+        <w:ind w:left="3600" w:hanging="360"/>
+      </w:pPr>
+      <w:rPr>
+        <w:u w:val="none"/>
+      </w:rPr>
+    </w:lvl>
+    <w:lvl w:ilvl="5">
+      <w:start w:val="1"/>
+      <w:numFmt w:val="bullet"/>
+      <w:lvlText w:val="■"/>
+      <w:lvlJc w:val="left"/>
+      <w:pPr>
+        <w:ind w:left="4320" w:hanging="360"/>
+      </w:pPr>
+      <w:rPr>
+        <w:u w:val="none"/>
+      </w:rPr>
+    </w:lvl>
+    <w:lvl w:ilvl="6">
+      <w:start w:val="1"/>
+      <w:numFmt w:val="bullet"/>
+      <w:lvlText w:val="●"/>
+      <w:lvlJc w:val="left"/>
+      <w:pPr>
+        <w:ind w:left="5040" w:hanging="360"/>
+      </w:pPr>
+      <w:rPr>
+        <w:u w:val="none"/>
+      </w:rPr>
+    </w:lvl>
+    <w:lvl w:ilvl="7">
+      <w:start w:val="1"/>
+      <w:numFmt w:val="bullet"/>
+      <w:lvlText w:val="○"/>
+      <w:lvlJc w:val="left"/>
+      <w:pPr>
+        <w:ind w:left="5760" w:hanging="360"/>
+      </w:pPr>
+      <w:rPr>
+        <w:u w:val="none"/>
+      </w:rPr>
+    </w:lvl>
+    <w:lvl w:ilvl="8">
+      <w:start w:val="1"/>
+      <w:numFmt w:val="bullet"/>
+      <w:lvlText w:val="■"/>
+      <w:lvlJc w:val="left"/>
+      <w:pPr>
+        <w:ind w:left="6480" w:hanging="360"/>
+      </w:pPr>
+      <w:rPr>
+        <w:u w:val="none"/>
+      </w:rPr>
+    </w:lvl>
+  </w:abstractNum>
+  <w:abstractNum w:abstractNumId="11">
+    <w:lvl w:ilvl="0">
+      <w:start w:val="1"/>
+      <w:numFmt w:val="bullet"/>
+      <w:lvlText w:val="➔"/>
+      <w:lvlJc w:val="left"/>
+      <w:pPr>
+        <w:ind w:left="720" w:hanging="360"/>
+      </w:pPr>
+      <w:rPr>
+        <w:u w:val="none"/>
+      </w:rPr>
+    </w:lvl>
+    <w:lvl w:ilvl="1">
+      <w:start w:val="1"/>
+      <w:numFmt w:val="bullet"/>
+      <w:lvlText w:val="◆"/>
+      <w:lvlJc w:val="left"/>
+      <w:pPr>
+        <w:ind w:left="1440" w:hanging="360"/>
+      </w:pPr>
+      <w:rPr>
+        <w:u w:val="none"/>
+      </w:rPr>
+    </w:lvl>
+    <w:lvl w:ilvl="2">
+      <w:start w:val="1"/>
+      <w:numFmt w:val="bullet"/>
+      <w:lvlText w:val="●"/>
+      <w:lvlJc w:val="left"/>
+      <w:pPr>
+        <w:ind w:left="2160" w:hanging="360"/>
+      </w:pPr>
+      <w:rPr>
+        <w:u w:val="none"/>
+      </w:rPr>
+    </w:lvl>
+    <w:lvl w:ilvl="3">
+      <w:start w:val="1"/>
+      <w:numFmt w:val="bullet"/>
+      <w:lvlText w:val="○"/>
+      <w:lvlJc w:val="left"/>
+      <w:pPr>
+        <w:ind w:left="2880" w:hanging="360"/>
+      </w:pPr>
+      <w:rPr>
+        <w:u w:val="none"/>
+      </w:rPr>
+    </w:lvl>
+    <w:lvl w:ilvl="4">
+      <w:start w:val="1"/>
+      <w:numFmt w:val="bullet"/>
+      <w:lvlText w:val="◆"/>
+      <w:lvlJc w:val="left"/>
+      <w:pPr>
+        <w:ind w:left="3600" w:hanging="360"/>
+      </w:pPr>
+      <w:rPr>
+        <w:u w:val="none"/>
+      </w:rPr>
+    </w:lvl>
+    <w:lvl w:ilvl="5">
+      <w:start w:val="1"/>
+      <w:numFmt w:val="bullet"/>
+      <w:lvlText w:val="●"/>
+      <w:lvlJc w:val="left"/>
+      <w:pPr>
+        <w:ind w:left="4320" w:hanging="360"/>
+      </w:pPr>
+      <w:rPr>
+        <w:u w:val="none"/>
+      </w:rPr>
+    </w:lvl>
+    <w:lvl w:ilvl="6">
+      <w:start w:val="1"/>
+      <w:numFmt w:val="bullet"/>
+      <w:lvlText w:val="○"/>
+      <w:lvlJc w:val="left"/>
+      <w:pPr>
+        <w:ind w:left="5040" w:hanging="360"/>
+      </w:pPr>
+      <w:rPr>
+        <w:u w:val="none"/>
+      </w:rPr>
+    </w:lvl>
+    <w:lvl w:ilvl="7">
+      <w:start w:val="1"/>
+      <w:numFmt w:val="bullet"/>
+      <w:lvlText w:val="◆"/>
+      <w:lvlJc w:val="left"/>
+      <w:pPr>
+        <w:ind w:left="5760" w:hanging="360"/>
+      </w:pPr>
+      <w:rPr>
+        <w:u w:val="none"/>
+      </w:rPr>
+    </w:lvl>
+    <w:lvl w:ilvl="8">
+      <w:start w:val="1"/>
+      <w:numFmt w:val="bullet"/>
+      <w:lvlText w:val="●"/>
+      <w:lvlJc w:val="left"/>
+      <w:pPr>
+        <w:ind w:left="6480" w:hanging="360"/>
+      </w:pPr>
+      <w:rPr>
+        <w:u w:val="none"/>
+      </w:rPr>
+    </w:lvl>
+  </w:abstractNum>
+  <w:abstractNum w:abstractNumId="12">
+    <w:lvl w:ilvl="0">
+      <w:start w:val="1"/>
+      <w:numFmt w:val="bullet"/>
+      <w:lvlText w:val="●"/>
+      <w:lvlJc w:val="left"/>
+      <w:pPr>
+        <w:ind w:left="720" w:hanging="360"/>
+      </w:pPr>
+      <w:rPr>
+        <w:u w:val="none"/>
+      </w:rPr>
+    </w:lvl>
+    <w:lvl w:ilvl="1">
+      <w:start w:val="1"/>
+      <w:numFmt w:val="bullet"/>
+      <w:lvlText w:val="○"/>
+      <w:lvlJc w:val="left"/>
+      <w:pPr>
+        <w:ind w:left="1440" w:hanging="360"/>
+      </w:pPr>
+      <w:rPr>
+        <w:u w:val="none"/>
+      </w:rPr>
+    </w:lvl>
+    <w:lvl w:ilvl="2">
+      <w:start w:val="1"/>
+      <w:numFmt w:val="bullet"/>
+      <w:lvlText w:val="■"/>
+      <w:lvlJc w:val="left"/>
+      <w:pPr>
+        <w:ind w:left="2160" w:hanging="360"/>
+      </w:pPr>
+      <w:rPr>
+        <w:u w:val="none"/>
+      </w:rPr>
+    </w:lvl>
+    <w:lvl w:ilvl="3">
+      <w:start w:val="1"/>
+      <w:numFmt w:val="bullet"/>
+      <w:lvlText w:val="●"/>
+      <w:lvlJc w:val="left"/>
+      <w:pPr>
+        <w:ind w:left="2880" w:hanging="360"/>
+      </w:pPr>
+      <w:rPr>
+        <w:u w:val="none"/>
+      </w:rPr>
+    </w:lvl>
+    <w:lvl w:ilvl="4">
+      <w:start w:val="1"/>
+      <w:numFmt w:val="bullet"/>
+      <w:lvlText w:val="○"/>
+      <w:lvlJc w:val="left"/>
+      <w:pPr>
+        <w:ind w:left="3600" w:hanging="360"/>
+      </w:pPr>
+      <w:rPr>
+        <w:u w:val="none"/>
+      </w:rPr>
+    </w:lvl>
+    <w:lvl w:ilvl="5">
+      <w:start w:val="1"/>
+      <w:numFmt w:val="bullet"/>
+      <w:lvlText w:val="■"/>
+      <w:lvlJc w:val="left"/>
+      <w:pPr>
+        <w:ind w:left="4320" w:hanging="360"/>
+      </w:pPr>
+      <w:rPr>
+        <w:u w:val="none"/>
+      </w:rPr>
+    </w:lvl>
+    <w:lvl w:ilvl="6">
+      <w:start w:val="1"/>
+      <w:numFmt w:val="bullet"/>
+      <w:lvlText w:val="●"/>
+      <w:lvlJc w:val="left"/>
+      <w:pPr>
+        <w:ind w:left="5040" w:hanging="360"/>
+      </w:pPr>
+      <w:rPr>
+        <w:u w:val="none"/>
+      </w:rPr>
+    </w:lvl>
+    <w:lvl w:ilvl="7">
+      <w:start w:val="1"/>
+      <w:numFmt w:val="bullet"/>
+      <w:lvlText w:val="○"/>
+      <w:lvlJc w:val="left"/>
+      <w:pPr>
+        <w:ind w:left="5760" w:hanging="360"/>
+      </w:pPr>
+      <w:rPr>
+        <w:u w:val="none"/>
+      </w:rPr>
+    </w:lvl>
+    <w:lvl w:ilvl="8">
+      <w:start w:val="1"/>
+      <w:numFmt w:val="bullet"/>
+      <w:lvlText w:val="■"/>
+      <w:lvlJc w:val="left"/>
+      <w:pPr>
+        <w:ind w:left="6480" w:hanging="360"/>
+      </w:pPr>
+      <w:rPr>
+        <w:u w:val="none"/>
+      </w:rPr>
+    </w:lvl>
+  </w:abstractNum>
+  <w:abstractNum w:abstractNumId="13">
     <w:lvl w:ilvl="0">
       <w:start w:val="1"/>
       <w:numFmt w:val="bullet"/>
@@ -1787,6 +4239,33 @@
   </w:num>
   <w:num w:numId="4">
     <w:abstractNumId w:val="4"/>
+  </w:num>
+  <w:num w:numId="5">
+    <w:abstractNumId w:val="5"/>
+  </w:num>
+  <w:num w:numId="6">
+    <w:abstractNumId w:val="6"/>
+  </w:num>
+  <w:num w:numId="7">
+    <w:abstractNumId w:val="7"/>
+  </w:num>
+  <w:num w:numId="8">
+    <w:abstractNumId w:val="8"/>
+  </w:num>
+  <w:num w:numId="9">
+    <w:abstractNumId w:val="9"/>
+  </w:num>
+  <w:num w:numId="10">
+    <w:abstractNumId w:val="10"/>
+  </w:num>
+  <w:num w:numId="11">
+    <w:abstractNumId w:val="11"/>
+  </w:num>
+  <w:num w:numId="12">
+    <w:abstractNumId w:val="12"/>
+  </w:num>
+  <w:num w:numId="13">
+    <w:abstractNumId w:val="13"/>
   </w:num>
 </w:numbering>
 </file>
@@ -1945,6 +4424,19 @@
     </w:rPr>
   </w:style>
   <w:style w:type="table" w:styleId="Table1">
+    <w:basedOn w:val="TableNormal"/>
+    <w:tblPr>
+      <w:tblStyleRowBandSize w:val="1"/>
+      <w:tblStyleColBandSize w:val="1"/>
+      <w:tblCellMar>
+        <w:top w:w="100.0" w:type="dxa"/>
+        <w:left w:w="100.0" w:type="dxa"/>
+        <w:bottom w:w="100.0" w:type="dxa"/>
+        <w:right w:w="100.0" w:type="dxa"/>
+      </w:tblCellMar>
+    </w:tblPr>
+  </w:style>
+  <w:style w:type="table" w:styleId="Table2">
     <w:basedOn w:val="TableNormal"/>
     <w:tblPr>
       <w:tblStyleRowBandSize w:val="1"/>

</xml_diff>